<commit_message>
some testing in preprocess procedures
</commit_message>
<xml_diff>
--- a/Báo cáo.docx
+++ b/Báo cáo.docx
@@ -497,7 +497,12 @@
         <w:jc w:val="left"/>
       </w:pPr>
       <w:r>
-        <w:t>Giải pháp thực hiện</w:t>
+        <w:t>G</w:t>
+      </w:r>
+      <w:bookmarkStart w:id="0" w:name="_GoBack"/>
+      <w:bookmarkEnd w:id="0"/>
+      <w:r>
+        <w:t>iải pháp thực hiện</w:t>
       </w:r>
     </w:p>
     <w:p>
@@ -546,7 +551,7 @@
         <w:jc w:val="left"/>
       </w:pPr>
       <w:r>
-        <w:t xml:space="preserve">+ </w:t>
+        <w:t>+</w:t>
       </w:r>
       <w:r>
         <w:t xml:space="preserve"> </w:t>
@@ -596,8 +601,6 @@
       <w:r>
         <w:t>g</w:t>
       </w:r>
-      <w:bookmarkStart w:id="0" w:name="_GoBack"/>
-      <w:bookmarkEnd w:id="0"/>
       <w:r>
         <w:t>iao diện</w:t>
       </w:r>

</xml_diff>

<commit_message>
udpate doc and report data sheet
</commit_message>
<xml_diff>
--- a/Báo cáo.docx
+++ b/Báo cáo.docx
@@ -1,6 +1,6 @@
 
 <file path=word/document.xml><?xml version="1.0" encoding="utf-8"?>
-<w:document xmlns:wpc="http://schemas.microsoft.com/office/word/2010/wordprocessingCanvas" xmlns:cx="http://schemas.microsoft.com/office/drawing/2014/chartex" xmlns:cx1="http://schemas.microsoft.com/office/drawing/2015/9/8/chartex" xmlns:cx2="http://schemas.microsoft.com/office/drawing/2015/10/21/chartex" xmlns:cx3="http://schemas.microsoft.com/office/drawing/2016/5/9/chartex" xmlns:cx4="http://schemas.microsoft.com/office/drawing/2016/5/10/chartex" xmlns:cx5="http://schemas.microsoft.com/office/drawing/2016/5/11/chartex" xmlns:mc="http://schemas.openxmlformats.org/markup-compatibility/2006" xmlns:o="urn:schemas-microsoft-com:office:office" xmlns:r="http://schemas.openxmlformats.org/officeDocument/2006/relationships" xmlns:m="http://schemas.openxmlformats.org/officeDocument/2006/math" xmlns:v="urn:schemas-microsoft-com:vml" xmlns:wp14="http://schemas.microsoft.com/office/word/2010/wordprocessingDrawing" xmlns:wp="http://schemas.openxmlformats.org/drawingml/2006/wordprocessingDrawing" xmlns:w10="urn:schemas-microsoft-com:office:word" xmlns:w="http://schemas.openxmlformats.org/wordprocessingml/2006/main" xmlns:w14="http://schemas.microsoft.com/office/word/2010/wordml" xmlns:w15="http://schemas.microsoft.com/office/word/2012/wordml" xmlns:w16se="http://schemas.microsoft.com/office/word/2015/wordml/symex" xmlns:wpg="http://schemas.microsoft.com/office/word/2010/wordprocessingGroup" xmlns:wpi="http://schemas.microsoft.com/office/word/2010/wordprocessingInk" xmlns:wne="http://schemas.microsoft.com/office/word/2006/wordml" xmlns:wps="http://schemas.microsoft.com/office/word/2010/wordprocessingShape" mc:Ignorable="w14 w15 w16se wp14">
+<w:document xmlns:wpc="http://schemas.microsoft.com/office/word/2010/wordprocessingCanvas" xmlns:mc="http://schemas.openxmlformats.org/markup-compatibility/2006" xmlns:o="urn:schemas-microsoft-com:office:office" xmlns:r="http://schemas.openxmlformats.org/officeDocument/2006/relationships" xmlns:m="http://schemas.openxmlformats.org/officeDocument/2006/math" xmlns:v="urn:schemas-microsoft-com:vml" xmlns:wp14="http://schemas.microsoft.com/office/word/2010/wordprocessingDrawing" xmlns:wp="http://schemas.openxmlformats.org/drawingml/2006/wordprocessingDrawing" xmlns:w10="urn:schemas-microsoft-com:office:word" xmlns:w="http://schemas.openxmlformats.org/wordprocessingml/2006/main" xmlns:w14="http://schemas.microsoft.com/office/word/2010/wordml" xmlns:w15="http://schemas.microsoft.com/office/word/2012/wordml" xmlns:wpg="http://schemas.microsoft.com/office/word/2010/wordprocessingGroup" xmlns:wpi="http://schemas.microsoft.com/office/word/2010/wordprocessingInk" xmlns:wne="http://schemas.microsoft.com/office/word/2006/wordml" xmlns:wps="http://schemas.microsoft.com/office/word/2010/wordprocessingShape" mc:Ignorable="w14 w15 wp14">
   <w:body>
     <w:tbl>
       <w:tblPr>
@@ -123,10 +123,7 @@
             </w:pPr>
             <w:r>
               <w:rPr>
-                <w:rFonts w:ascii="Times New Roman" w:hAnsi="Times New Roman" w:cs="Times New Roman"/>
                 <w:noProof/>
-                <w:sz w:val="28"/>
-                <w:szCs w:val="28"/>
               </w:rPr>
               <w:drawing>
                 <wp:inline distT="0" distB="0" distL="0" distR="0" wp14:anchorId="305C4E02" wp14:editId="602964A9">
@@ -2282,14 +2279,7 @@
           <w:rFonts w:cs="Times New Roman"/>
           <w:szCs w:val="28"/>
         </w:rPr>
-        <w:t>2.1.1</w:t>
-      </w:r>
-      <w:r>
-        <w:rPr>
-          <w:rFonts w:cs="Times New Roman"/>
-          <w:szCs w:val="28"/>
-        </w:rPr>
-        <w:t>. Phương pháp sẽ sử dụng</w:t>
+        <w:t>2.1.1. Phương pháp sẽ sử dụng</w:t>
       </w:r>
       <w:bookmarkEnd w:id="11"/>
       <w:bookmarkEnd w:id="12"/>
@@ -2899,6 +2889,7 @@
       </w:tblGrid>
       <w:tr>
         <w:trPr>
+          <w:trHeight w:val="743"/>
           <w:jc w:val="center"/>
         </w:trPr>
         <w:tc>
@@ -3094,39 +3085,7 @@
           <w:sz w:val="28"/>
           <w:szCs w:val="28"/>
         </w:rPr>
-        <w:t xml:space="preserve"> được thực hiện dựa trên bộ lọc trơn (Smoothing filter) nhằm loạ</w:t>
-      </w:r>
-      <w:r>
-        <w:rPr>
-          <w:rFonts w:ascii="Times New Roman" w:hAnsi="Times New Roman" w:cs="Times New Roman"/>
-          <w:sz w:val="28"/>
-          <w:szCs w:val="28"/>
-        </w:rPr>
-        <w:t xml:space="preserve">i </w:t>
-      </w:r>
-      <w:r>
-        <w:rPr>
-          <w:rFonts w:ascii="Times New Roman" w:hAnsi="Times New Roman" w:cs="Times New Roman"/>
-          <w:sz w:val="28"/>
-          <w:szCs w:val="28"/>
-        </w:rPr>
-        <w:t>nhiễu, bước này dùng trong quá trình tiền xử lý (Pre-processing) khi phải giảm bớ</w:t>
-      </w:r>
-      <w:r>
-        <w:rPr>
-          <w:rFonts w:ascii="Times New Roman" w:hAnsi="Times New Roman" w:cs="Times New Roman"/>
-          <w:sz w:val="28"/>
-          <w:szCs w:val="28"/>
-        </w:rPr>
-        <w:t xml:space="preserve">t </w:t>
-      </w:r>
-      <w:r>
-        <w:rPr>
-          <w:rFonts w:ascii="Times New Roman" w:hAnsi="Times New Roman" w:cs="Times New Roman"/>
-          <w:sz w:val="28"/>
-          <w:szCs w:val="28"/>
-        </w:rPr>
-        <w:t xml:space="preserve">một số chi tiết không cần thiết của một đối tượng nào đó trong ảnh. </w:t>
+        <w:t xml:space="preserve"> được thực hiện dựa trên bộ lọc trơn (Smoothing filter) nhằm loại nhiễu, bước này dùng trong quá trình tiền xử lý (Pre-processing) khi phải giảm bớt một số chi tiết không cần thiết của một đối tượng nào đó trong ảnh. </w:t>
       </w:r>
       <w:r>
         <w:rPr>
@@ -8015,7 +7974,13 @@
         <w:rPr>
           <w:i/>
         </w:rPr>
-        <w:t>2.2.2. Thuật toán nhận dạng ký tự OCR (Tesseract)</w:t>
+        <w:t>2.2.2. Thuật toán nhận dạng ký tự</w:t>
+      </w:r>
+      <w:r>
+        <w:rPr>
+          <w:i/>
+        </w:rPr>
+        <w:t xml:space="preserve"> OCR của Tesseract</w:t>
       </w:r>
     </w:p>
     <w:p>
@@ -8040,10 +8005,14 @@
         <w:jc w:val="both"/>
       </w:pPr>
       <w:r>
-        <w:t>Tesseract là một công cụ OCR mã nguồn mở được nghiên cứu và phát triển bởi HP trong giai đoạn 1984-1994. Nó được biết như là một phần mềm thêm vào cho dòng sản phẩm máy quét của HP. Trong giai đoạn này, nó vẫn còn rất sơ khai và chỉ được dùng để cải thiện chất lượng của các bản in. Kể từ năm 2006, nó đã được cải thiện rộng rãi bởi Google.</w:t>
-      </w:r>
-      <w:bookmarkStart w:id="19" w:name="_GoBack"/>
-      <w:bookmarkEnd w:id="19"/>
+        <w:t xml:space="preserve">Tesseract là một công cụ OCR mã nguồn mở được nghiên cứu và phát triển bởi HP trong giai đoạn 1984-1994. Nó được biết như là một phần mềm thêm vào cho dòng sản phẩm máy quét của HP. Trong giai đoạn này, nó vẫn còn rất sơ khai và chỉ được dùng để cải thiện chất lượng của các bản in. Kể từ năm 2006, nó đã được </w:t>
+      </w:r>
+      <w:r>
+        <w:t>phát triển</w:t>
+      </w:r>
+      <w:r>
+        <w:t xml:space="preserve"> bởi Google.</w:t>
+      </w:r>
     </w:p>
     <w:p>
       <w:pPr>
@@ -8106,10 +8075,10 @@
             <v:path o:extrusionok="f" gradientshapeok="t" o:connecttype="rect"/>
             <o:lock v:ext="edit" aspectratio="t"/>
           </v:shapetype>
-          <v:shape id="_x0000_i1025" type="#_x0000_t75" style="width:430.5pt;height:180pt" o:ole="">
+          <v:shape id="_x0000_i1025" type="#_x0000_t75" style="width:429.5pt;height:178.75pt" o:ole="">
             <v:imagedata r:id="rId10" o:title=""/>
           </v:shape>
-          <o:OLEObject Type="Embed" ProgID="Visio.Drawing.15" ShapeID="_x0000_i1025" DrawAspect="Content" ObjectID="_1543755020" r:id="rId11"/>
+          <o:OLEObject Type="Embed" ProgID="Visio.Drawing.15" ShapeID="_x0000_i1025" DrawAspect="Content" ObjectID="_1543756692" r:id="rId11"/>
         </w:object>
       </w:r>
     </w:p>
@@ -8462,10 +8431,10 @@
       </w:pPr>
       <w:r>
         <w:object w:dxaOrig="14846" w:dyaOrig="6129">
-          <v:shape id="_x0000_i1026" type="#_x0000_t75" style="width:388.5pt;height:161.25pt" o:ole="">
+          <v:shape id="_x0000_i1026" type="#_x0000_t75" style="width:387.3pt;height:161.4pt" o:ole="">
             <v:imagedata r:id="rId14" o:title=""/>
           </v:shape>
-          <o:OLEObject Type="Embed" ProgID="Visio.Drawing.15" ShapeID="_x0000_i1026" DrawAspect="Content" ObjectID="_1543755021" r:id="rId15"/>
+          <o:OLEObject Type="Embed" ProgID="Visio.Drawing.15" ShapeID="_x0000_i1026" DrawAspect="Content" ObjectID="_1543756693" r:id="rId15"/>
         </w:object>
       </w:r>
     </w:p>
@@ -8658,8 +8627,8 @@
           <w:szCs w:val="28"/>
         </w:rPr>
       </w:pPr>
-      <w:bookmarkStart w:id="20" w:name="_Toc469962439"/>
-      <w:bookmarkStart w:id="21" w:name="_Toc470013097"/>
+      <w:bookmarkStart w:id="19" w:name="_Toc469962439"/>
+      <w:bookmarkStart w:id="20" w:name="_Toc470013097"/>
       <w:r>
         <w:rPr>
           <w:rFonts w:cs="Times New Roman"/>
@@ -8674,8 +8643,8 @@
         </w:rPr>
         <w:t>Thực nghiệm, đánh giá chất lượng sản phẩm</w:t>
       </w:r>
+      <w:bookmarkEnd w:id="19"/>
       <w:bookmarkEnd w:id="20"/>
-      <w:bookmarkEnd w:id="21"/>
     </w:p>
     <w:p>
       <w:pPr>
@@ -8692,8 +8661,8 @@
           <w:szCs w:val="28"/>
         </w:rPr>
       </w:pPr>
-      <w:bookmarkStart w:id="22" w:name="_Toc469962440"/>
-      <w:bookmarkStart w:id="23" w:name="_Toc470013098"/>
+      <w:bookmarkStart w:id="21" w:name="_Toc469962440"/>
+      <w:bookmarkStart w:id="22" w:name="_Toc470013098"/>
       <w:r>
         <w:rPr>
           <w:rFonts w:cs="Times New Roman"/>
@@ -8706,10 +8675,323 @@
           <w:rFonts w:cs="Times New Roman"/>
           <w:szCs w:val="28"/>
         </w:rPr>
-        <w:t>Tóm tắt giao diện ứng dụng</w:t>
-      </w:r>
+        <w:t>G</w:t>
+      </w:r>
+      <w:r>
+        <w:rPr>
+          <w:rFonts w:cs="Times New Roman"/>
+          <w:szCs w:val="28"/>
+        </w:rPr>
+        <w:t>iao diện ứng dụng</w:t>
+      </w:r>
+      <w:bookmarkEnd w:id="21"/>
       <w:bookmarkEnd w:id="22"/>
-      <w:bookmarkEnd w:id="23"/>
+    </w:p>
+    <w:p/>
+    <w:tbl>
+      <w:tblPr>
+        <w:tblStyle w:val="TableGrid"/>
+        <w:tblW w:w="0" w:type="auto"/>
+        <w:tblBorders>
+          <w:top w:val="none" w:sz="0" w:space="0" w:color="auto"/>
+          <w:left w:val="none" w:sz="0" w:space="0" w:color="auto"/>
+          <w:bottom w:val="none" w:sz="0" w:space="0" w:color="auto"/>
+          <w:right w:val="none" w:sz="0" w:space="0" w:color="auto"/>
+          <w:insideH w:val="none" w:sz="0" w:space="0" w:color="auto"/>
+          <w:insideV w:val="none" w:sz="0" w:space="0" w:color="auto"/>
+        </w:tblBorders>
+        <w:tblLook w:val="04A0" w:firstRow="1" w:lastRow="0" w:firstColumn="1" w:lastColumn="0" w:noHBand="0" w:noVBand="1"/>
+      </w:tblPr>
+      <w:tblGrid>
+        <w:gridCol w:w="9394"/>
+      </w:tblGrid>
+      <w:tr>
+        <w:tc>
+          <w:tcPr>
+            <w:tcW w:w="9394" w:type="dxa"/>
+          </w:tcPr>
+          <w:p>
+            <w:pPr>
+              <w:jc w:val="center"/>
+              <w:rPr>
+                <w:rFonts w:ascii="Times New Roman" w:hAnsi="Times New Roman" w:cs="Times New Roman"/>
+              </w:rPr>
+            </w:pPr>
+            <w:r>
+              <w:rPr>
+                <w:rFonts w:ascii="Times New Roman" w:hAnsi="Times New Roman" w:cs="Times New Roman"/>
+                <w:noProof/>
+              </w:rPr>
+              <w:lastRenderedPageBreak/>
+              <w:drawing>
+                <wp:inline distT="0" distB="0" distL="0" distR="0" wp14:anchorId="419ED8DF" wp14:editId="05F2C2B3">
+                  <wp:extent cx="2025136" cy="3600000"/>
+                  <wp:effectExtent l="0" t="0" r="0" b="635"/>
+                  <wp:docPr id="11" name="Picture 11"/>
+                  <wp:cNvGraphicFramePr>
+                    <a:graphicFrameLocks xmlns:a="http://schemas.openxmlformats.org/drawingml/2006/main" noChangeAspect="1"/>
+                  </wp:cNvGraphicFramePr>
+                  <a:graphic xmlns:a="http://schemas.openxmlformats.org/drawingml/2006/main">
+                    <a:graphicData uri="http://schemas.openxmlformats.org/drawingml/2006/picture">
+                      <pic:pic xmlns:pic="http://schemas.openxmlformats.org/drawingml/2006/picture">
+                        <pic:nvPicPr>
+                          <pic:cNvPr id="11" name="wp_ss_20161220_0003.png"/>
+                          <pic:cNvPicPr/>
+                        </pic:nvPicPr>
+                        <pic:blipFill>
+                          <a:blip r:embed="rId17" cstate="print">
+                            <a:extLst>
+                              <a:ext uri="{28A0092B-C50C-407E-A947-70E740481C1C}">
+                                <a14:useLocalDpi xmlns:a14="http://schemas.microsoft.com/office/drawing/2010/main" val="0"/>
+                              </a:ext>
+                            </a:extLst>
+                          </a:blip>
+                          <a:stretch>
+                            <a:fillRect/>
+                          </a:stretch>
+                        </pic:blipFill>
+                        <pic:spPr>
+                          <a:xfrm>
+                            <a:off x="0" y="0"/>
+                            <a:ext cx="2025136" cy="3600000"/>
+                          </a:xfrm>
+                          <a:prstGeom prst="rect">
+                            <a:avLst/>
+                          </a:prstGeom>
+                        </pic:spPr>
+                      </pic:pic>
+                    </a:graphicData>
+                  </a:graphic>
+                </wp:inline>
+              </w:drawing>
+            </w:r>
+            <w:bookmarkStart w:id="23" w:name="_GoBack"/>
+            <w:bookmarkEnd w:id="23"/>
+          </w:p>
+          <w:p>
+            <w:pPr>
+              <w:jc w:val="center"/>
+              <w:rPr>
+                <w:rFonts w:ascii="Times New Roman" w:hAnsi="Times New Roman" w:cs="Times New Roman"/>
+                <w:i/>
+                <w:sz w:val="24"/>
+                <w:szCs w:val="24"/>
+              </w:rPr>
+            </w:pPr>
+            <w:r>
+              <w:rPr>
+                <w:rFonts w:ascii="Times New Roman" w:hAnsi="Times New Roman" w:cs="Times New Roman"/>
+                <w:i/>
+                <w:sz w:val="24"/>
+                <w:szCs w:val="24"/>
+              </w:rPr>
+              <w:t>Giao diện chính của ứng dụng, bao gồm 5 chức năng chính (từ trái sang phải): Đặt lại camera, Quét, Chụp hình, Bật/Tắt flash, Chọn ảnh từ thư viện</w:t>
+            </w:r>
+          </w:p>
+          <w:p>
+            <w:pPr>
+              <w:rPr>
+                <w:rFonts w:ascii="Times New Roman" w:hAnsi="Times New Roman" w:cs="Times New Roman"/>
+              </w:rPr>
+            </w:pPr>
+          </w:p>
+        </w:tc>
+      </w:tr>
+      <w:tr>
+        <w:tc>
+          <w:tcPr>
+            <w:tcW w:w="9394" w:type="dxa"/>
+          </w:tcPr>
+          <w:p>
+            <w:pPr>
+              <w:jc w:val="center"/>
+              <w:rPr>
+                <w:rFonts w:ascii="Times New Roman" w:hAnsi="Times New Roman" w:cs="Times New Roman"/>
+              </w:rPr>
+            </w:pPr>
+            <w:r>
+              <w:rPr>
+                <w:rFonts w:ascii="Times New Roman" w:hAnsi="Times New Roman" w:cs="Times New Roman"/>
+                <w:noProof/>
+              </w:rPr>
+              <w:drawing>
+                <wp:inline distT="0" distB="0" distL="0" distR="0" wp14:anchorId="7863ABAC" wp14:editId="22BDD19C">
+                  <wp:extent cx="2025136" cy="3600000"/>
+                  <wp:effectExtent l="0" t="0" r="0" b="635"/>
+                  <wp:docPr id="10" name="Picture 10"/>
+                  <wp:cNvGraphicFramePr>
+                    <a:graphicFrameLocks xmlns:a="http://schemas.openxmlformats.org/drawingml/2006/main" noChangeAspect="1"/>
+                  </wp:cNvGraphicFramePr>
+                  <a:graphic xmlns:a="http://schemas.openxmlformats.org/drawingml/2006/main">
+                    <a:graphicData uri="http://schemas.openxmlformats.org/drawingml/2006/picture">
+                      <pic:pic xmlns:pic="http://schemas.openxmlformats.org/drawingml/2006/picture">
+                        <pic:nvPicPr>
+                          <pic:cNvPr id="10" name="wp_ss_20161220_0006.png"/>
+                          <pic:cNvPicPr/>
+                        </pic:nvPicPr>
+                        <pic:blipFill>
+                          <a:blip r:embed="rId18" cstate="print">
+                            <a:extLst>
+                              <a:ext uri="{28A0092B-C50C-407E-A947-70E740481C1C}">
+                                <a14:useLocalDpi xmlns:a14="http://schemas.microsoft.com/office/drawing/2010/main" val="0"/>
+                              </a:ext>
+                            </a:extLst>
+                          </a:blip>
+                          <a:stretch>
+                            <a:fillRect/>
+                          </a:stretch>
+                        </pic:blipFill>
+                        <pic:spPr>
+                          <a:xfrm>
+                            <a:off x="0" y="0"/>
+                            <a:ext cx="2025136" cy="3600000"/>
+                          </a:xfrm>
+                          <a:prstGeom prst="rect">
+                            <a:avLst/>
+                          </a:prstGeom>
+                        </pic:spPr>
+                      </pic:pic>
+                    </a:graphicData>
+                  </a:graphic>
+                </wp:inline>
+              </w:drawing>
+            </w:r>
+          </w:p>
+          <w:p>
+            <w:pPr>
+              <w:jc w:val="center"/>
+              <w:rPr>
+                <w:rFonts w:ascii="Times New Roman" w:hAnsi="Times New Roman" w:cs="Times New Roman"/>
+                <w:i/>
+                <w:sz w:val="24"/>
+                <w:szCs w:val="24"/>
+              </w:rPr>
+            </w:pPr>
+            <w:r>
+              <w:rPr>
+                <w:rFonts w:ascii="Times New Roman" w:hAnsi="Times New Roman" w:cs="Times New Roman"/>
+                <w:i/>
+                <w:sz w:val="24"/>
+                <w:szCs w:val="24"/>
+              </w:rPr>
+              <w:t>Giao diện ứng dụng sau khi chụp ảnh hoặc chọn ảnh xong.</w:t>
+            </w:r>
+          </w:p>
+          <w:p>
+            <w:pPr>
+              <w:rPr>
+                <w:rFonts w:ascii="Times New Roman" w:hAnsi="Times New Roman" w:cs="Times New Roman"/>
+              </w:rPr>
+            </w:pPr>
+          </w:p>
+        </w:tc>
+      </w:tr>
+      <w:tr>
+        <w:tc>
+          <w:tcPr>
+            <w:tcW w:w="9394" w:type="dxa"/>
+          </w:tcPr>
+          <w:p>
+            <w:pPr>
+              <w:jc w:val="center"/>
+              <w:rPr>
+                <w:rFonts w:ascii="Times New Roman" w:hAnsi="Times New Roman" w:cs="Times New Roman"/>
+              </w:rPr>
+            </w:pPr>
+            <w:r>
+              <w:rPr>
+                <w:rFonts w:ascii="Times New Roman" w:hAnsi="Times New Roman" w:cs="Times New Roman"/>
+                <w:noProof/>
+              </w:rPr>
+              <w:lastRenderedPageBreak/>
+              <w:drawing>
+                <wp:inline distT="0" distB="0" distL="0" distR="0" wp14:anchorId="69C6AB96" wp14:editId="05B17CB3">
+                  <wp:extent cx="2025136" cy="3600000"/>
+                  <wp:effectExtent l="0" t="0" r="0" b="635"/>
+                  <wp:docPr id="9" name="Picture 9"/>
+                  <wp:cNvGraphicFramePr>
+                    <a:graphicFrameLocks xmlns:a="http://schemas.openxmlformats.org/drawingml/2006/main" noChangeAspect="1"/>
+                  </wp:cNvGraphicFramePr>
+                  <a:graphic xmlns:a="http://schemas.openxmlformats.org/drawingml/2006/main">
+                    <a:graphicData uri="http://schemas.openxmlformats.org/drawingml/2006/picture">
+                      <pic:pic xmlns:pic="http://schemas.openxmlformats.org/drawingml/2006/picture">
+                        <pic:nvPicPr>
+                          <pic:cNvPr id="9" name="wp_ss_20161220_0005.png"/>
+                          <pic:cNvPicPr/>
+                        </pic:nvPicPr>
+                        <pic:blipFill>
+                          <a:blip r:embed="rId19" cstate="print">
+                            <a:extLst>
+                              <a:ext uri="{28A0092B-C50C-407E-A947-70E740481C1C}">
+                                <a14:useLocalDpi xmlns:a14="http://schemas.microsoft.com/office/drawing/2010/main" val="0"/>
+                              </a:ext>
+                            </a:extLst>
+                          </a:blip>
+                          <a:stretch>
+                            <a:fillRect/>
+                          </a:stretch>
+                        </pic:blipFill>
+                        <pic:spPr>
+                          <a:xfrm>
+                            <a:off x="0" y="0"/>
+                            <a:ext cx="2025136" cy="3600000"/>
+                          </a:xfrm>
+                          <a:prstGeom prst="rect">
+                            <a:avLst/>
+                          </a:prstGeom>
+                        </pic:spPr>
+                      </pic:pic>
+                    </a:graphicData>
+                  </a:graphic>
+                </wp:inline>
+              </w:drawing>
+            </w:r>
+          </w:p>
+          <w:p>
+            <w:pPr>
+              <w:jc w:val="center"/>
+              <w:rPr>
+                <w:rFonts w:ascii="Times New Roman" w:hAnsi="Times New Roman" w:cs="Times New Roman"/>
+                <w:i/>
+                <w:sz w:val="24"/>
+                <w:szCs w:val="24"/>
+              </w:rPr>
+            </w:pPr>
+            <w:r>
+              <w:rPr>
+                <w:rFonts w:ascii="Times New Roman" w:hAnsi="Times New Roman" w:cs="Times New Roman"/>
+                <w:i/>
+                <w:sz w:val="24"/>
+                <w:szCs w:val="24"/>
+              </w:rPr>
+              <w:t>Giao diện sau khi nhận diện với các chức năng (từ trái sang phải): Hủy và quay lại, Tiếp tục, tiến hành gọi để nạp thẻ.</w:t>
+            </w:r>
+          </w:p>
+          <w:p>
+            <w:pPr>
+              <w:rPr>
+                <w:rFonts w:ascii="Times New Roman" w:hAnsi="Times New Roman" w:cs="Times New Roman"/>
+              </w:rPr>
+            </w:pPr>
+          </w:p>
+        </w:tc>
+      </w:tr>
+    </w:tbl>
+    <w:p/>
+    <w:p>
+      <w:pPr>
+        <w:jc w:val="center"/>
+      </w:pPr>
+    </w:p>
+    <w:p>
+      <w:pPr>
+        <w:jc w:val="center"/>
+        <w:rPr>
+          <w:i/>
+          <w:sz w:val="24"/>
+          <w:szCs w:val="24"/>
+        </w:rPr>
+      </w:pPr>
     </w:p>
     <w:p>
       <w:pPr>
@@ -8927,11 +9209,24 @@
         <w:jc w:val="both"/>
       </w:pPr>
       <w:r>
-        <w:lastRenderedPageBreak/>
         <w:t>Để ứng dụng có thể nhận dạng được một cách chính xác nhất, người sử dụng cần phải cào hết lớp giấy bạc đối với loại thẻ có giấy bạc</w:t>
       </w:r>
       <w:r>
         <w:t>.</w:t>
+      </w:r>
+    </w:p>
+    <w:p>
+      <w:pPr>
+        <w:pStyle w:val="ListParagraph"/>
+        <w:numPr>
+          <w:ilvl w:val="0"/>
+          <w:numId w:val="19"/>
+        </w:numPr>
+        <w:spacing w:line="276" w:lineRule="auto"/>
+        <w:jc w:val="both"/>
+      </w:pPr>
+      <w:r>
+        <w:t>Hoạt động kém trên ảnh chụp thẻ trong môi trường thiếu sáng.</w:t>
       </w:r>
     </w:p>
     <w:p>
@@ -8956,6 +9251,7 @@
           <w:rFonts w:cs="Times New Roman"/>
           <w:szCs w:val="28"/>
         </w:rPr>
+        <w:lastRenderedPageBreak/>
         <w:t>4.2. Hướng phát triển</w:t>
       </w:r>
       <w:bookmarkEnd w:id="30"/>
@@ -9007,7 +9303,7 @@
 </file>
 
 <file path=word/endnotes.xml><?xml version="1.0" encoding="utf-8"?>
-<w:endnotes xmlns:wpc="http://schemas.microsoft.com/office/word/2010/wordprocessingCanvas" xmlns:cx="http://schemas.microsoft.com/office/drawing/2014/chartex" xmlns:cx1="http://schemas.microsoft.com/office/drawing/2015/9/8/chartex" xmlns:cx2="http://schemas.microsoft.com/office/drawing/2015/10/21/chartex" xmlns:cx3="http://schemas.microsoft.com/office/drawing/2016/5/9/chartex" xmlns:cx4="http://schemas.microsoft.com/office/drawing/2016/5/10/chartex" xmlns:cx5="http://schemas.microsoft.com/office/drawing/2016/5/11/chartex" xmlns:mc="http://schemas.openxmlformats.org/markup-compatibility/2006" xmlns:o="urn:schemas-microsoft-com:office:office" xmlns:r="http://schemas.openxmlformats.org/officeDocument/2006/relationships" xmlns:m="http://schemas.openxmlformats.org/officeDocument/2006/math" xmlns:v="urn:schemas-microsoft-com:vml" xmlns:wp14="http://schemas.microsoft.com/office/word/2010/wordprocessingDrawing" xmlns:wp="http://schemas.openxmlformats.org/drawingml/2006/wordprocessingDrawing" xmlns:w10="urn:schemas-microsoft-com:office:word" xmlns:w="http://schemas.openxmlformats.org/wordprocessingml/2006/main" xmlns:w14="http://schemas.microsoft.com/office/word/2010/wordml" xmlns:w15="http://schemas.microsoft.com/office/word/2012/wordml" xmlns:w16se="http://schemas.microsoft.com/office/word/2015/wordml/symex" xmlns:wpg="http://schemas.microsoft.com/office/word/2010/wordprocessingGroup" xmlns:wpi="http://schemas.microsoft.com/office/word/2010/wordprocessingInk" xmlns:wne="http://schemas.microsoft.com/office/word/2006/wordml" xmlns:wps="http://schemas.microsoft.com/office/word/2010/wordprocessingShape" mc:Ignorable="w14 w15 w16se wp14">
+<w:endnotes xmlns:wpc="http://schemas.microsoft.com/office/word/2010/wordprocessingCanvas" xmlns:mc="http://schemas.openxmlformats.org/markup-compatibility/2006" xmlns:o="urn:schemas-microsoft-com:office:office" xmlns:r="http://schemas.openxmlformats.org/officeDocument/2006/relationships" xmlns:m="http://schemas.openxmlformats.org/officeDocument/2006/math" xmlns:v="urn:schemas-microsoft-com:vml" xmlns:wp14="http://schemas.microsoft.com/office/word/2010/wordprocessingDrawing" xmlns:wp="http://schemas.openxmlformats.org/drawingml/2006/wordprocessingDrawing" xmlns:w10="urn:schemas-microsoft-com:office:word" xmlns:w="http://schemas.openxmlformats.org/wordprocessingml/2006/main" xmlns:w14="http://schemas.microsoft.com/office/word/2010/wordml" xmlns:w15="http://schemas.microsoft.com/office/word/2012/wordml" xmlns:wpg="http://schemas.microsoft.com/office/word/2010/wordprocessingGroup" xmlns:wpi="http://schemas.microsoft.com/office/word/2010/wordprocessingInk" xmlns:wne="http://schemas.microsoft.com/office/word/2006/wordml" xmlns:wps="http://schemas.microsoft.com/office/word/2010/wordprocessingShape" mc:Ignorable="w14 w15 wp14">
   <w:endnote w:type="separator" w:id="-1">
     <w:p>
       <w:pPr>
@@ -9032,7 +9328,7 @@
 </file>
 
 <file path=word/footer1.xml><?xml version="1.0" encoding="utf-8"?>
-<w:ftr xmlns:wpc="http://schemas.microsoft.com/office/word/2010/wordprocessingCanvas" xmlns:cx="http://schemas.microsoft.com/office/drawing/2014/chartex" xmlns:cx1="http://schemas.microsoft.com/office/drawing/2015/9/8/chartex" xmlns:cx2="http://schemas.microsoft.com/office/drawing/2015/10/21/chartex" xmlns:cx3="http://schemas.microsoft.com/office/drawing/2016/5/9/chartex" xmlns:cx4="http://schemas.microsoft.com/office/drawing/2016/5/10/chartex" xmlns:cx5="http://schemas.microsoft.com/office/drawing/2016/5/11/chartex" xmlns:mc="http://schemas.openxmlformats.org/markup-compatibility/2006" xmlns:o="urn:schemas-microsoft-com:office:office" xmlns:r="http://schemas.openxmlformats.org/officeDocument/2006/relationships" xmlns:m="http://schemas.openxmlformats.org/officeDocument/2006/math" xmlns:v="urn:schemas-microsoft-com:vml" xmlns:wp14="http://schemas.microsoft.com/office/word/2010/wordprocessingDrawing" xmlns:wp="http://schemas.openxmlformats.org/drawingml/2006/wordprocessingDrawing" xmlns:w10="urn:schemas-microsoft-com:office:word" xmlns:w="http://schemas.openxmlformats.org/wordprocessingml/2006/main" xmlns:w14="http://schemas.microsoft.com/office/word/2010/wordml" xmlns:w15="http://schemas.microsoft.com/office/word/2012/wordml" xmlns:w16se="http://schemas.microsoft.com/office/word/2015/wordml/symex" xmlns:wpg="http://schemas.microsoft.com/office/word/2010/wordprocessingGroup" xmlns:wpi="http://schemas.microsoft.com/office/word/2010/wordprocessingInk" xmlns:wne="http://schemas.microsoft.com/office/word/2006/wordml" xmlns:wps="http://schemas.microsoft.com/office/word/2010/wordprocessingShape" mc:Ignorable="w14 w15 w16se wp14">
+<w:ftr xmlns:wpc="http://schemas.microsoft.com/office/word/2010/wordprocessingCanvas" xmlns:mc="http://schemas.openxmlformats.org/markup-compatibility/2006" xmlns:o="urn:schemas-microsoft-com:office:office" xmlns:r="http://schemas.openxmlformats.org/officeDocument/2006/relationships" xmlns:m="http://schemas.openxmlformats.org/officeDocument/2006/math" xmlns:v="urn:schemas-microsoft-com:vml" xmlns:wp14="http://schemas.microsoft.com/office/word/2010/wordprocessingDrawing" xmlns:wp="http://schemas.openxmlformats.org/drawingml/2006/wordprocessingDrawing" xmlns:w10="urn:schemas-microsoft-com:office:word" xmlns:w="http://schemas.openxmlformats.org/wordprocessingml/2006/main" xmlns:w14="http://schemas.microsoft.com/office/word/2010/wordml" xmlns:w15="http://schemas.microsoft.com/office/word/2012/wordml" xmlns:wpg="http://schemas.microsoft.com/office/word/2010/wordprocessingGroup" xmlns:wpi="http://schemas.microsoft.com/office/word/2010/wordprocessingInk" xmlns:wne="http://schemas.microsoft.com/office/word/2006/wordml" xmlns:wps="http://schemas.microsoft.com/office/word/2010/wordprocessingShape" mc:Ignorable="w14 w15 wp14">
   <w:sdt>
     <w:sdtPr>
       <w:id w:val="594983440"/>
@@ -9065,7 +9361,7 @@
           <w:rPr>
             <w:noProof/>
           </w:rPr>
-          <w:t>11</w:t>
+          <w:t>13</w:t>
         </w:r>
         <w:r>
           <w:rPr>
@@ -9086,7 +9382,7 @@
 </file>
 
 <file path=word/footnotes.xml><?xml version="1.0" encoding="utf-8"?>
-<w:footnotes xmlns:wpc="http://schemas.microsoft.com/office/word/2010/wordprocessingCanvas" xmlns:cx="http://schemas.microsoft.com/office/drawing/2014/chartex" xmlns:cx1="http://schemas.microsoft.com/office/drawing/2015/9/8/chartex" xmlns:cx2="http://schemas.microsoft.com/office/drawing/2015/10/21/chartex" xmlns:cx3="http://schemas.microsoft.com/office/drawing/2016/5/9/chartex" xmlns:cx4="http://schemas.microsoft.com/office/drawing/2016/5/10/chartex" xmlns:cx5="http://schemas.microsoft.com/office/drawing/2016/5/11/chartex" xmlns:mc="http://schemas.openxmlformats.org/markup-compatibility/2006" xmlns:o="urn:schemas-microsoft-com:office:office" xmlns:r="http://schemas.openxmlformats.org/officeDocument/2006/relationships" xmlns:m="http://schemas.openxmlformats.org/officeDocument/2006/math" xmlns:v="urn:schemas-microsoft-com:vml" xmlns:wp14="http://schemas.microsoft.com/office/word/2010/wordprocessingDrawing" xmlns:wp="http://schemas.openxmlformats.org/drawingml/2006/wordprocessingDrawing" xmlns:w10="urn:schemas-microsoft-com:office:word" xmlns:w="http://schemas.openxmlformats.org/wordprocessingml/2006/main" xmlns:w14="http://schemas.microsoft.com/office/word/2010/wordml" xmlns:w15="http://schemas.microsoft.com/office/word/2012/wordml" xmlns:w16se="http://schemas.microsoft.com/office/word/2015/wordml/symex" xmlns:wpg="http://schemas.microsoft.com/office/word/2010/wordprocessingGroup" xmlns:wpi="http://schemas.microsoft.com/office/word/2010/wordprocessingInk" xmlns:wne="http://schemas.microsoft.com/office/word/2006/wordml" xmlns:wps="http://schemas.microsoft.com/office/word/2010/wordprocessingShape" mc:Ignorable="w14 w15 w16se wp14">
+<w:footnotes xmlns:wpc="http://schemas.microsoft.com/office/word/2010/wordprocessingCanvas" xmlns:mc="http://schemas.openxmlformats.org/markup-compatibility/2006" xmlns:o="urn:schemas-microsoft-com:office:office" xmlns:r="http://schemas.openxmlformats.org/officeDocument/2006/relationships" xmlns:m="http://schemas.openxmlformats.org/officeDocument/2006/math" xmlns:v="urn:schemas-microsoft-com:vml" xmlns:wp14="http://schemas.microsoft.com/office/word/2010/wordprocessingDrawing" xmlns:wp="http://schemas.openxmlformats.org/drawingml/2006/wordprocessingDrawing" xmlns:w10="urn:schemas-microsoft-com:office:word" xmlns:w="http://schemas.openxmlformats.org/wordprocessingml/2006/main" xmlns:w14="http://schemas.microsoft.com/office/word/2010/wordml" xmlns:w15="http://schemas.microsoft.com/office/word/2012/wordml" xmlns:wpg="http://schemas.microsoft.com/office/word/2010/wordprocessingGroup" xmlns:wpi="http://schemas.microsoft.com/office/word/2010/wordprocessingInk" xmlns:wne="http://schemas.microsoft.com/office/word/2006/wordml" xmlns:wps="http://schemas.microsoft.com/office/word/2010/wordprocessingShape" mc:Ignorable="w14 w15 wp14">
   <w:footnote w:type="separator" w:id="-1">
     <w:p>
       <w:pPr>
@@ -9130,8 +9426,8 @@
 </file>
 
 <file path=word/numbering.xml><?xml version="1.0" encoding="utf-8"?>
-<w:numbering xmlns:wpc="http://schemas.microsoft.com/office/word/2010/wordprocessingCanvas" xmlns:cx="http://schemas.microsoft.com/office/drawing/2014/chartex" xmlns:cx1="http://schemas.microsoft.com/office/drawing/2015/9/8/chartex" xmlns:cx2="http://schemas.microsoft.com/office/drawing/2015/10/21/chartex" xmlns:cx3="http://schemas.microsoft.com/office/drawing/2016/5/9/chartex" xmlns:cx4="http://schemas.microsoft.com/office/drawing/2016/5/10/chartex" xmlns:cx5="http://schemas.microsoft.com/office/drawing/2016/5/11/chartex" xmlns:mc="http://schemas.openxmlformats.org/markup-compatibility/2006" xmlns:o="urn:schemas-microsoft-com:office:office" xmlns:r="http://schemas.openxmlformats.org/officeDocument/2006/relationships" xmlns:m="http://schemas.openxmlformats.org/officeDocument/2006/math" xmlns:v="urn:schemas-microsoft-com:vml" xmlns:wp14="http://schemas.microsoft.com/office/word/2010/wordprocessingDrawing" xmlns:wp="http://schemas.openxmlformats.org/drawingml/2006/wordprocessingDrawing" xmlns:w10="urn:schemas-microsoft-com:office:word" xmlns:w="http://schemas.openxmlformats.org/wordprocessingml/2006/main" xmlns:w14="http://schemas.microsoft.com/office/word/2010/wordml" xmlns:w15="http://schemas.microsoft.com/office/word/2012/wordml" xmlns:w16se="http://schemas.microsoft.com/office/word/2015/wordml/symex" xmlns:wpg="http://schemas.microsoft.com/office/word/2010/wordprocessingGroup" xmlns:wpi="http://schemas.microsoft.com/office/word/2010/wordprocessingInk" xmlns:wne="http://schemas.microsoft.com/office/word/2006/wordml" xmlns:wps="http://schemas.microsoft.com/office/word/2010/wordprocessingShape" mc:Ignorable="w14 w15 w16se wp14">
-  <w:abstractNum w:abstractNumId="0" w15:restartNumberingAfterBreak="0">
+<w:numbering xmlns:wpc="http://schemas.microsoft.com/office/word/2010/wordprocessingCanvas" xmlns:mc="http://schemas.openxmlformats.org/markup-compatibility/2006" xmlns:o="urn:schemas-microsoft-com:office:office" xmlns:r="http://schemas.openxmlformats.org/officeDocument/2006/relationships" xmlns:m="http://schemas.openxmlformats.org/officeDocument/2006/math" xmlns:v="urn:schemas-microsoft-com:vml" xmlns:wp14="http://schemas.microsoft.com/office/word/2010/wordprocessingDrawing" xmlns:wp="http://schemas.openxmlformats.org/drawingml/2006/wordprocessingDrawing" xmlns:w10="urn:schemas-microsoft-com:office:word" xmlns:w="http://schemas.openxmlformats.org/wordprocessingml/2006/main" xmlns:w14="http://schemas.microsoft.com/office/word/2010/wordml" xmlns:w15="http://schemas.microsoft.com/office/word/2012/wordml" xmlns:wpg="http://schemas.microsoft.com/office/word/2010/wordprocessingGroup" xmlns:wpi="http://schemas.microsoft.com/office/word/2010/wordprocessingInk" xmlns:wne="http://schemas.microsoft.com/office/word/2006/wordml" xmlns:wps="http://schemas.microsoft.com/office/word/2010/wordprocessingShape" mc:Ignorable="w14 w15 wp14">
+  <w:abstractNum w:abstractNumId="0">
     <w:nsid w:val="0F0B4162"/>
     <w:multiLevelType w:val="hybridMultilevel"/>
     <w:tmpl w:val="75EC632A"/>
@@ -9243,7 +9539,7 @@
       </w:rPr>
     </w:lvl>
   </w:abstractNum>
-  <w:abstractNum w:abstractNumId="1" w15:restartNumberingAfterBreak="0">
+  <w:abstractNum w:abstractNumId="1">
     <w:nsid w:val="1BA828A7"/>
     <w:multiLevelType w:val="hybridMultilevel"/>
     <w:tmpl w:val="E7486614"/>
@@ -9356,7 +9652,7 @@
       </w:rPr>
     </w:lvl>
   </w:abstractNum>
-  <w:abstractNum w:abstractNumId="2" w15:restartNumberingAfterBreak="0">
+  <w:abstractNum w:abstractNumId="2">
     <w:nsid w:val="1C3A20FE"/>
     <w:multiLevelType w:val="hybridMultilevel"/>
     <w:tmpl w:val="C8026750"/>
@@ -9446,7 +9742,7 @@
       </w:pPr>
     </w:lvl>
   </w:abstractNum>
-  <w:abstractNum w:abstractNumId="3" w15:restartNumberingAfterBreak="0">
+  <w:abstractNum w:abstractNumId="3">
     <w:nsid w:val="21573491"/>
     <w:multiLevelType w:val="hybridMultilevel"/>
     <w:tmpl w:val="A2CAC8E8"/>
@@ -9559,7 +9855,7 @@
       </w:rPr>
     </w:lvl>
   </w:abstractNum>
-  <w:abstractNum w:abstractNumId="4" w15:restartNumberingAfterBreak="0">
+  <w:abstractNum w:abstractNumId="4">
     <w:nsid w:val="24F21CD6"/>
     <w:multiLevelType w:val="hybridMultilevel"/>
     <w:tmpl w:val="DAE8AF20"/>
@@ -9672,7 +9968,7 @@
       </w:rPr>
     </w:lvl>
   </w:abstractNum>
-  <w:abstractNum w:abstractNumId="5" w15:restartNumberingAfterBreak="0">
+  <w:abstractNum w:abstractNumId="5">
     <w:nsid w:val="27E525E4"/>
     <w:multiLevelType w:val="hybridMultilevel"/>
     <w:tmpl w:val="6DB8B266"/>
@@ -9761,7 +10057,7 @@
       </w:pPr>
     </w:lvl>
   </w:abstractNum>
-  <w:abstractNum w:abstractNumId="6" w15:restartNumberingAfterBreak="0">
+  <w:abstractNum w:abstractNumId="6">
     <w:nsid w:val="32B621E7"/>
     <w:multiLevelType w:val="hybridMultilevel"/>
     <w:tmpl w:val="95C89CC2"/>
@@ -9874,7 +10170,7 @@
       </w:rPr>
     </w:lvl>
   </w:abstractNum>
-  <w:abstractNum w:abstractNumId="7" w15:restartNumberingAfterBreak="0">
+  <w:abstractNum w:abstractNumId="7">
     <w:nsid w:val="32C1580D"/>
     <w:multiLevelType w:val="multilevel"/>
     <w:tmpl w:val="670E1218"/>
@@ -9987,7 +10283,7 @@
       </w:rPr>
     </w:lvl>
   </w:abstractNum>
-  <w:abstractNum w:abstractNumId="8" w15:restartNumberingAfterBreak="0">
+  <w:abstractNum w:abstractNumId="8">
     <w:nsid w:val="34DC08C3"/>
     <w:multiLevelType w:val="hybridMultilevel"/>
     <w:tmpl w:val="66321DAC"/>
@@ -10076,7 +10372,7 @@
       </w:pPr>
     </w:lvl>
   </w:abstractNum>
-  <w:abstractNum w:abstractNumId="9" w15:restartNumberingAfterBreak="0">
+  <w:abstractNum w:abstractNumId="9">
     <w:nsid w:val="3A853599"/>
     <w:multiLevelType w:val="hybridMultilevel"/>
     <w:tmpl w:val="5964E4F0"/>
@@ -10189,7 +10485,7 @@
       </w:rPr>
     </w:lvl>
   </w:abstractNum>
-  <w:abstractNum w:abstractNumId="10" w15:restartNumberingAfterBreak="0">
+  <w:abstractNum w:abstractNumId="10">
     <w:nsid w:val="40BB046D"/>
     <w:multiLevelType w:val="hybridMultilevel"/>
     <w:tmpl w:val="6446557C"/>
@@ -10302,7 +10598,7 @@
       </w:rPr>
     </w:lvl>
   </w:abstractNum>
-  <w:abstractNum w:abstractNumId="11" w15:restartNumberingAfterBreak="0">
+  <w:abstractNum w:abstractNumId="11">
     <w:nsid w:val="4504742B"/>
     <w:multiLevelType w:val="multilevel"/>
     <w:tmpl w:val="EC702C7E"/>
@@ -10425,7 +10721,7 @@
       </w:rPr>
     </w:lvl>
   </w:abstractNum>
-  <w:abstractNum w:abstractNumId="12" w15:restartNumberingAfterBreak="0">
+  <w:abstractNum w:abstractNumId="12">
     <w:nsid w:val="49B56FD2"/>
     <w:multiLevelType w:val="hybridMultilevel"/>
     <w:tmpl w:val="CFA44C18"/>
@@ -10538,7 +10834,7 @@
       </w:rPr>
     </w:lvl>
   </w:abstractNum>
-  <w:abstractNum w:abstractNumId="13" w15:restartNumberingAfterBreak="0">
+  <w:abstractNum w:abstractNumId="13">
     <w:nsid w:val="4B251840"/>
     <w:multiLevelType w:val="hybridMultilevel"/>
     <w:tmpl w:val="FE94237E"/>
@@ -10651,7 +10947,7 @@
       </w:rPr>
     </w:lvl>
   </w:abstractNum>
-  <w:abstractNum w:abstractNumId="14" w15:restartNumberingAfterBreak="0">
+  <w:abstractNum w:abstractNumId="14">
     <w:nsid w:val="54E87F97"/>
     <w:multiLevelType w:val="hybridMultilevel"/>
     <w:tmpl w:val="31EEC2B4"/>
@@ -10758,7 +11054,7 @@
       </w:rPr>
     </w:lvl>
   </w:abstractNum>
-  <w:abstractNum w:abstractNumId="15" w15:restartNumberingAfterBreak="0">
+  <w:abstractNum w:abstractNumId="15">
     <w:nsid w:val="596656AC"/>
     <w:multiLevelType w:val="hybridMultilevel"/>
     <w:tmpl w:val="F3DA9E66"/>
@@ -10871,7 +11167,7 @@
       </w:rPr>
     </w:lvl>
   </w:abstractNum>
-  <w:abstractNum w:abstractNumId="16" w15:restartNumberingAfterBreak="0">
+  <w:abstractNum w:abstractNumId="16">
     <w:nsid w:val="69DC5ACB"/>
     <w:multiLevelType w:val="hybridMultilevel"/>
     <w:tmpl w:val="7362E27E"/>
@@ -10962,7 +11258,7 @@
       </w:pPr>
     </w:lvl>
   </w:abstractNum>
-  <w:abstractNum w:abstractNumId="17" w15:restartNumberingAfterBreak="0">
+  <w:abstractNum w:abstractNumId="17">
     <w:nsid w:val="6EA906B9"/>
     <w:multiLevelType w:val="hybridMultilevel"/>
     <w:tmpl w:val="275EAE80"/>
@@ -11051,7 +11347,7 @@
       </w:pPr>
     </w:lvl>
   </w:abstractNum>
-  <w:abstractNum w:abstractNumId="18" w15:restartNumberingAfterBreak="0">
+  <w:abstractNum w:abstractNumId="18">
     <w:nsid w:val="70276A02"/>
     <w:multiLevelType w:val="hybridMultilevel"/>
     <w:tmpl w:val="C5EA402C"/>
@@ -11140,7 +11436,7 @@
       </w:pPr>
     </w:lvl>
   </w:abstractNum>
-  <w:abstractNum w:abstractNumId="19" w15:restartNumberingAfterBreak="0">
+  <w:abstractNum w:abstractNumId="19">
     <w:nsid w:val="736A0260"/>
     <w:multiLevelType w:val="multilevel"/>
     <w:tmpl w:val="3426E83C"/>
@@ -11261,7 +11557,7 @@
       </w:rPr>
     </w:lvl>
   </w:abstractNum>
-  <w:abstractNum w:abstractNumId="20" w15:restartNumberingAfterBreak="0">
+  <w:abstractNum w:abstractNumId="20">
     <w:nsid w:val="78C915B5"/>
     <w:multiLevelType w:val="multilevel"/>
     <w:tmpl w:val="281AC100"/>
@@ -11447,7 +11743,7 @@
 </file>
 
 <file path=word/styles.xml><?xml version="1.0" encoding="utf-8"?>
-<w:styles xmlns:mc="http://schemas.openxmlformats.org/markup-compatibility/2006" xmlns:r="http://schemas.openxmlformats.org/officeDocument/2006/relationships" xmlns:w="http://schemas.openxmlformats.org/wordprocessingml/2006/main" xmlns:w14="http://schemas.microsoft.com/office/word/2010/wordml" xmlns:w15="http://schemas.microsoft.com/office/word/2012/wordml" xmlns:w16se="http://schemas.microsoft.com/office/word/2015/wordml/symex" mc:Ignorable="w14 w15 w16se">
+<w:styles xmlns:mc="http://schemas.openxmlformats.org/markup-compatibility/2006" xmlns:r="http://schemas.openxmlformats.org/officeDocument/2006/relationships" xmlns:w="http://schemas.openxmlformats.org/wordprocessingml/2006/main" xmlns:w14="http://schemas.microsoft.com/office/word/2010/wordml" xmlns:w15="http://schemas.microsoft.com/office/word/2012/wordml" mc:Ignorable="w14 w15">
   <w:docDefaults>
     <w:rPrDefault>
       <w:rPr>
@@ -11463,7 +11759,7 @@
       </w:pPr>
     </w:pPrDefault>
   </w:docDefaults>
-  <w:latentStyles w:defLockedState="0" w:defUIPriority="99" w:defSemiHidden="0" w:defUnhideWhenUsed="0" w:defQFormat="0" w:count="374">
+  <w:latentStyles w:defLockedState="0" w:defUIPriority="99" w:defSemiHidden="0" w:defUnhideWhenUsed="0" w:defQFormat="0" w:count="371">
     <w:lsdException w:name="Normal" w:uiPriority="0" w:qFormat="1"/>
     <w:lsdException w:name="heading 1" w:uiPriority="9" w:qFormat="1"/>
     <w:lsdException w:name="heading 2" w:semiHidden="1" w:uiPriority="9" w:unhideWhenUsed="1" w:qFormat="1"/>
@@ -11569,6 +11865,7 @@
     <w:lsdException w:name="HTML Sample" w:semiHidden="1" w:unhideWhenUsed="1"/>
     <w:lsdException w:name="HTML Typewriter" w:semiHidden="1" w:unhideWhenUsed="1"/>
     <w:lsdException w:name="HTML Variable" w:semiHidden="1" w:unhideWhenUsed="1"/>
+    <w:lsdException w:name="Normal Table" w:semiHidden="1" w:unhideWhenUsed="1"/>
     <w:lsdException w:name="annotation subject" w:semiHidden="1" w:unhideWhenUsed="1"/>
     <w:lsdException w:name="No List" w:semiHidden="1" w:unhideWhenUsed="1"/>
     <w:lsdException w:name="Outline List 1" w:semiHidden="1" w:unhideWhenUsed="1"/>
@@ -11613,6 +11910,7 @@
     <w:lsdException w:name="Table Professional" w:semiHidden="1" w:unhideWhenUsed="1"/>
     <w:lsdException w:name="Table Subtle 1" w:semiHidden="1" w:unhideWhenUsed="1"/>
     <w:lsdException w:name="Table Subtle 2" w:semiHidden="1" w:unhideWhenUsed="1"/>
+    <w:lsdException w:name="Table Web 1" w:semiHidden="1" w:unhideWhenUsed="1"/>
     <w:lsdException w:name="Table Web 2" w:semiHidden="1" w:unhideWhenUsed="1"/>
     <w:lsdException w:name="Table Web 3" w:semiHidden="1" w:unhideWhenUsed="1"/>
     <w:lsdException w:name="Balloon Text" w:semiHidden="1" w:unhideWhenUsed="1"/>
@@ -11833,9 +12131,6 @@
     <w:lsdException w:name="List Table 5 Dark Accent 6" w:uiPriority="50"/>
     <w:lsdException w:name="List Table 6 Colorful Accent 6" w:uiPriority="51"/>
     <w:lsdException w:name="List Table 7 Colorful Accent 6" w:uiPriority="52"/>
-    <w:lsdException w:name="Mention" w:semiHidden="1" w:unhideWhenUsed="1"/>
-    <w:lsdException w:name="Smart Hyperlink" w:semiHidden="1" w:unhideWhenUsed="1"/>
-    <w:lsdException w:name="Hashtag" w:semiHidden="1" w:unhideWhenUsed="1"/>
   </w:latentStyles>
   <w:style w:type="paragraph" w:default="1" w:styleId="Normal">
     <w:name w:val="Normal"/>
@@ -12119,6 +12414,7 @@
       <w:szCs w:val="22"/>
     </w:rPr>
     <w:tblPr>
+      <w:tblInd w:w="0" w:type="dxa"/>
       <w:tblBorders>
         <w:top w:val="single" w:sz="4" w:space="0" w:color="auto"/>
         <w:left w:val="single" w:sz="4" w:space="0" w:color="auto"/>
@@ -12127,6 +12423,12 @@
         <w:insideH w:val="single" w:sz="4" w:space="0" w:color="auto"/>
         <w:insideV w:val="single" w:sz="4" w:space="0" w:color="auto"/>
       </w:tblBorders>
+      <w:tblCellMar>
+        <w:top w:w="0" w:type="dxa"/>
+        <w:left w:w="108" w:type="dxa"/>
+        <w:bottom w:w="0" w:type="dxa"/>
+        <w:right w:w="108" w:type="dxa"/>
+      </w:tblCellMar>
     </w:tblPr>
   </w:style>
   <w:style w:type="paragraph" w:styleId="TOCHeading">
@@ -12275,563 +12577,6 @@
     </w:rPr>
   </w:style>
 </w:styles>
-</file>
-
-<file path=word/glossary/document.xml><?xml version="1.0" encoding="utf-8"?>
-<w:glossaryDocument xmlns:wpc="http://schemas.microsoft.com/office/word/2010/wordprocessingCanvas" xmlns:cx="http://schemas.microsoft.com/office/drawing/2014/chartex" xmlns:cx1="http://schemas.microsoft.com/office/drawing/2015/9/8/chartex" xmlns:cx2="http://schemas.microsoft.com/office/drawing/2015/10/21/chartex" xmlns:cx3="http://schemas.microsoft.com/office/drawing/2016/5/9/chartex" xmlns:cx4="http://schemas.microsoft.com/office/drawing/2016/5/10/chartex" xmlns:cx5="http://schemas.microsoft.com/office/drawing/2016/5/11/chartex" xmlns:mc="http://schemas.openxmlformats.org/markup-compatibility/2006" xmlns:o="urn:schemas-microsoft-com:office:office" xmlns:r="http://schemas.openxmlformats.org/officeDocument/2006/relationships" xmlns:m="http://schemas.openxmlformats.org/officeDocument/2006/math" xmlns:v="urn:schemas-microsoft-com:vml" xmlns:wp14="http://schemas.microsoft.com/office/word/2010/wordprocessingDrawing" xmlns:wp="http://schemas.openxmlformats.org/drawingml/2006/wordprocessingDrawing" xmlns:w10="urn:schemas-microsoft-com:office:word" xmlns:w="http://schemas.openxmlformats.org/wordprocessingml/2006/main" xmlns:w14="http://schemas.microsoft.com/office/word/2010/wordml" xmlns:w15="http://schemas.microsoft.com/office/word/2012/wordml" xmlns:w16se="http://schemas.microsoft.com/office/word/2015/wordml/symex" xmlns:wpg="http://schemas.microsoft.com/office/word/2010/wordprocessingGroup" xmlns:wpi="http://schemas.microsoft.com/office/word/2010/wordprocessingInk" xmlns:wne="http://schemas.microsoft.com/office/word/2006/wordml" xmlns:wps="http://schemas.microsoft.com/office/word/2010/wordprocessingShape" mc:Ignorable="w14 w15 w16se wp14"/>
-</file>
-
-<file path=word/glossary/fontTable.xml><?xml version="1.0" encoding="utf-8"?>
-<w:fonts xmlns:mc="http://schemas.openxmlformats.org/markup-compatibility/2006" xmlns:r="http://schemas.openxmlformats.org/officeDocument/2006/relationships" xmlns:w="http://schemas.openxmlformats.org/wordprocessingml/2006/main" xmlns:w14="http://schemas.microsoft.com/office/word/2010/wordml" xmlns:w15="http://schemas.microsoft.com/office/word/2012/wordml" xmlns:w16se="http://schemas.microsoft.com/office/word/2015/wordml/symex" mc:Ignorable="w14 w15 w16se">
-  <w:font w:name="Times New Roman">
-    <w:panose1 w:val="02020603050405020304"/>
-    <w:charset w:val="00"/>
-    <w:family w:val="roman"/>
-    <w:pitch w:val="variable"/>
-    <w:sig w:usb0="E0002EFF" w:usb1="C000785B" w:usb2="00000009" w:usb3="00000000" w:csb0="000001FF" w:csb1="00000000"/>
-  </w:font>
-  <w:font w:name="MS Mincho">
-    <w:altName w:val="ＭＳ 明朝"/>
-    <w:panose1 w:val="02020609040205080304"/>
-    <w:charset w:val="80"/>
-    <w:family w:val="roman"/>
-    <w:notTrueType/>
-    <w:pitch w:val="fixed"/>
-    <w:sig w:usb0="00000001" w:usb1="08070000" w:usb2="00000010" w:usb3="00000000" w:csb0="00020000" w:csb1="00000000"/>
-  </w:font>
-  <w:font w:name="Courier New">
-    <w:panose1 w:val="02070309020205020404"/>
-    <w:charset w:val="00"/>
-    <w:family w:val="modern"/>
-    <w:pitch w:val="fixed"/>
-    <w:sig w:usb0="E0002EFF" w:usb1="C0007843" w:usb2="00000009" w:usb3="00000000" w:csb0="000001FF" w:csb1="00000000"/>
-  </w:font>
-  <w:font w:name="Wingdings">
-    <w:panose1 w:val="05000000000000000000"/>
-    <w:charset w:val="02"/>
-    <w:family w:val="auto"/>
-    <w:pitch w:val="variable"/>
-    <w:sig w:usb0="00000000" w:usb1="10000000" w:usb2="00000000" w:usb3="00000000" w:csb0="80000000" w:csb1="00000000"/>
-  </w:font>
-  <w:font w:name="Symbol">
-    <w:panose1 w:val="05050102010706020507"/>
-    <w:charset w:val="02"/>
-    <w:family w:val="roman"/>
-    <w:pitch w:val="variable"/>
-    <w:sig w:usb0="00000000" w:usb1="10000000" w:usb2="00000000" w:usb3="00000000" w:csb0="80000000" w:csb1="00000000"/>
-  </w:font>
-  <w:font w:name="Calibri">
-    <w:panose1 w:val="020F0502020204030204"/>
-    <w:charset w:val="00"/>
-    <w:family w:val="swiss"/>
-    <w:pitch w:val="variable"/>
-    <w:sig w:usb0="E0002AFF" w:usb1="C000247B" w:usb2="00000009" w:usb3="00000000" w:csb0="000001FF" w:csb1="00000000"/>
-  </w:font>
-  <w:font w:name="Calibri Light">
-    <w:panose1 w:val="020F0302020204030204"/>
-    <w:charset w:val="00"/>
-    <w:family w:val="swiss"/>
-    <w:pitch w:val="variable"/>
-    <w:sig w:usb0="E0002AFF" w:usb1="C000247B" w:usb2="00000009" w:usb3="00000000" w:csb0="000001FF" w:csb1="00000000"/>
-  </w:font>
-  <w:font w:name="Tahoma">
-    <w:panose1 w:val="020B0604030504040204"/>
-    <w:charset w:val="00"/>
-    <w:family w:val="swiss"/>
-    <w:pitch w:val="variable"/>
-    <w:sig w:usb0="E1002EFF" w:usb1="C000605B" w:usb2="00000029" w:usb3="00000000" w:csb0="000101FF" w:csb1="00000000"/>
-  </w:font>
-  <w:font w:name="Cambria Math">
-    <w:panose1 w:val="02040503050406030204"/>
-    <w:charset w:val="00"/>
-    <w:family w:val="roman"/>
-    <w:pitch w:val="variable"/>
-    <w:sig w:usb0="E00002FF" w:usb1="420024FF" w:usb2="00000000" w:usb3="00000000" w:csb0="0000019F" w:csb1="00000000"/>
-  </w:font>
-</w:fonts>
-</file>
-
-<file path=word/glossary/settings.xml><?xml version="1.0" encoding="utf-8"?>
-<w:settings xmlns:mc="http://schemas.openxmlformats.org/markup-compatibility/2006" xmlns:o="urn:schemas-microsoft-com:office:office" xmlns:r="http://schemas.openxmlformats.org/officeDocument/2006/relationships" xmlns:m="http://schemas.openxmlformats.org/officeDocument/2006/math" xmlns:v="urn:schemas-microsoft-com:vml" xmlns:w10="urn:schemas-microsoft-com:office:word" xmlns:w="http://schemas.openxmlformats.org/wordprocessingml/2006/main" xmlns:w14="http://schemas.microsoft.com/office/word/2010/wordml" xmlns:w15="http://schemas.microsoft.com/office/word/2012/wordml" xmlns:w16se="http://schemas.microsoft.com/office/word/2015/wordml/symex" xmlns:sl="http://schemas.openxmlformats.org/schemaLibrary/2006/main" mc:Ignorable="w14 w15 w16se">
-  <w:view w:val="normal"/>
-  <w:defaultTabStop w:val="720"/>
-  <w:characterSpacingControl w:val="doNotCompress"/>
-  <w:compat>
-    <w:useFELayout/>
-    <w:compatSetting w:name="compatibilityMode" w:uri="http://schemas.microsoft.com/office/word" w:val="15"/>
-    <w:compatSetting w:name="overrideTableStyleFontSizeAndJustification" w:uri="http://schemas.microsoft.com/office/word" w:val="1"/>
-    <w:compatSetting w:name="enableOpenTypeFeatures" w:uri="http://schemas.microsoft.com/office/word" w:val="1"/>
-    <w:compatSetting w:name="doNotFlipMirrorIndents" w:uri="http://schemas.microsoft.com/office/word" w:val="1"/>
-    <w:compatSetting w:name="differentiateMultirowTableHeaders" w:uri="http://schemas.microsoft.com/office/word" w:val="1"/>
-  </w:compat>
-  <w:rsids>
-    <w:rsidRoot w:val="0095638F"/>
-    <w:rsid w:val="0095638F"/>
-    <w:rsid w:val="00C55FDF"/>
-  </w:rsids>
-  <m:mathPr>
-    <m:mathFont m:val="Cambria Math"/>
-    <m:brkBin m:val="before"/>
-    <m:brkBinSub m:val="--"/>
-    <m:smallFrac m:val="0"/>
-    <m:dispDef/>
-    <m:lMargin m:val="0"/>
-    <m:rMargin m:val="0"/>
-    <m:defJc m:val="centerGroup"/>
-    <m:wrapIndent m:val="1440"/>
-    <m:intLim m:val="subSup"/>
-    <m:naryLim m:val="undOvr"/>
-  </m:mathPr>
-  <w:themeFontLang w:val="en-US"/>
-  <w:clrSchemeMapping w:bg1="light1" w:t1="dark1" w:bg2="light2" w:t2="dark2" w:accent1="accent1" w:accent2="accent2" w:accent3="accent3" w:accent4="accent4" w:accent5="accent5" w:accent6="accent6" w:hyperlink="hyperlink" w:followedHyperlink="followedHyperlink"/>
-  <w:decimalSymbol w:val="."/>
-  <w:listSeparator w:val=","/>
-  <w15:chartTrackingRefBased/>
-</w:settings>
-</file>
-
-<file path=word/glossary/styles.xml><?xml version="1.0" encoding="utf-8"?>
-<w:styles xmlns:mc="http://schemas.openxmlformats.org/markup-compatibility/2006" xmlns:r="http://schemas.openxmlformats.org/officeDocument/2006/relationships" xmlns:w="http://schemas.openxmlformats.org/wordprocessingml/2006/main" xmlns:w14="http://schemas.microsoft.com/office/word/2010/wordml" xmlns:w15="http://schemas.microsoft.com/office/word/2012/wordml" xmlns:w16se="http://schemas.microsoft.com/office/word/2015/wordml/symex" mc:Ignorable="w14 w15 w16se">
-  <w:docDefaults>
-    <w:rPrDefault>
-      <w:rPr>
-        <w:rFonts w:asciiTheme="minorHAnsi" w:eastAsiaTheme="minorEastAsia" w:hAnsiTheme="minorHAnsi" w:cstheme="minorBidi"/>
-        <w:sz w:val="22"/>
-        <w:szCs w:val="22"/>
-        <w:lang w:val="en-US" w:eastAsia="en-US" w:bidi="ar-SA"/>
-      </w:rPr>
-    </w:rPrDefault>
-    <w:pPrDefault>
-      <w:pPr>
-        <w:spacing w:after="160" w:line="259" w:lineRule="auto"/>
-      </w:pPr>
-    </w:pPrDefault>
-  </w:docDefaults>
-  <w:latentStyles w:defLockedState="0" w:defUIPriority="99" w:defSemiHidden="0" w:defUnhideWhenUsed="0" w:defQFormat="0" w:count="374">
-    <w:lsdException w:name="Normal" w:uiPriority="0" w:qFormat="1"/>
-    <w:lsdException w:name="heading 1" w:uiPriority="9" w:qFormat="1"/>
-    <w:lsdException w:name="heading 2" w:semiHidden="1" w:uiPriority="9" w:unhideWhenUsed="1" w:qFormat="1"/>
-    <w:lsdException w:name="heading 3" w:semiHidden="1" w:uiPriority="9" w:unhideWhenUsed="1" w:qFormat="1"/>
-    <w:lsdException w:name="heading 4" w:semiHidden="1" w:uiPriority="9" w:unhideWhenUsed="1" w:qFormat="1"/>
-    <w:lsdException w:name="heading 5" w:semiHidden="1" w:uiPriority="9" w:unhideWhenUsed="1" w:qFormat="1"/>
-    <w:lsdException w:name="heading 6" w:semiHidden="1" w:uiPriority="9" w:unhideWhenUsed="1" w:qFormat="1"/>
-    <w:lsdException w:name="heading 7" w:semiHidden="1" w:uiPriority="9" w:unhideWhenUsed="1" w:qFormat="1"/>
-    <w:lsdException w:name="heading 8" w:semiHidden="1" w:uiPriority="9" w:unhideWhenUsed="1" w:qFormat="1"/>
-    <w:lsdException w:name="heading 9" w:semiHidden="1" w:uiPriority="9" w:unhideWhenUsed="1" w:qFormat="1"/>
-    <w:lsdException w:name="index 1" w:semiHidden="1" w:unhideWhenUsed="1"/>
-    <w:lsdException w:name="index 2" w:semiHidden="1" w:unhideWhenUsed="1"/>
-    <w:lsdException w:name="index 3" w:semiHidden="1" w:unhideWhenUsed="1"/>
-    <w:lsdException w:name="index 4" w:semiHidden="1" w:unhideWhenUsed="1"/>
-    <w:lsdException w:name="index 5" w:semiHidden="1" w:unhideWhenUsed="1"/>
-    <w:lsdException w:name="index 6" w:semiHidden="1" w:unhideWhenUsed="1"/>
-    <w:lsdException w:name="index 7" w:semiHidden="1" w:unhideWhenUsed="1"/>
-    <w:lsdException w:name="index 8" w:semiHidden="1" w:unhideWhenUsed="1"/>
-    <w:lsdException w:name="index 9" w:semiHidden="1" w:unhideWhenUsed="1"/>
-    <w:lsdException w:name="toc 1" w:semiHidden="1" w:uiPriority="39" w:unhideWhenUsed="1"/>
-    <w:lsdException w:name="toc 2" w:semiHidden="1" w:uiPriority="39" w:unhideWhenUsed="1"/>
-    <w:lsdException w:name="toc 3" w:semiHidden="1" w:uiPriority="39" w:unhideWhenUsed="1"/>
-    <w:lsdException w:name="toc 4" w:semiHidden="1" w:uiPriority="39" w:unhideWhenUsed="1"/>
-    <w:lsdException w:name="toc 5" w:semiHidden="1" w:uiPriority="39" w:unhideWhenUsed="1"/>
-    <w:lsdException w:name="toc 6" w:semiHidden="1" w:uiPriority="39" w:unhideWhenUsed="1"/>
-    <w:lsdException w:name="toc 7" w:semiHidden="1" w:uiPriority="39" w:unhideWhenUsed="1"/>
-    <w:lsdException w:name="toc 8" w:semiHidden="1" w:uiPriority="39" w:unhideWhenUsed="1"/>
-    <w:lsdException w:name="toc 9" w:semiHidden="1" w:uiPriority="39" w:unhideWhenUsed="1"/>
-    <w:lsdException w:name="Normal Indent" w:semiHidden="1" w:unhideWhenUsed="1"/>
-    <w:lsdException w:name="footnote text" w:semiHidden="1" w:unhideWhenUsed="1"/>
-    <w:lsdException w:name="annotation text" w:semiHidden="1" w:unhideWhenUsed="1"/>
-    <w:lsdException w:name="header" w:semiHidden="1" w:unhideWhenUsed="1"/>
-    <w:lsdException w:name="footer" w:semiHidden="1" w:unhideWhenUsed="1"/>
-    <w:lsdException w:name="index heading" w:semiHidden="1" w:unhideWhenUsed="1"/>
-    <w:lsdException w:name="caption" w:semiHidden="1" w:uiPriority="35" w:unhideWhenUsed="1" w:qFormat="1"/>
-    <w:lsdException w:name="table of figures" w:semiHidden="1" w:unhideWhenUsed="1"/>
-    <w:lsdException w:name="envelope address" w:semiHidden="1" w:unhideWhenUsed="1"/>
-    <w:lsdException w:name="envelope return" w:semiHidden="1" w:unhideWhenUsed="1"/>
-    <w:lsdException w:name="footnote reference" w:semiHidden="1" w:unhideWhenUsed="1"/>
-    <w:lsdException w:name="annotation reference" w:semiHidden="1" w:unhideWhenUsed="1"/>
-    <w:lsdException w:name="line number" w:semiHidden="1" w:unhideWhenUsed="1"/>
-    <w:lsdException w:name="page number" w:semiHidden="1" w:unhideWhenUsed="1"/>
-    <w:lsdException w:name="endnote reference" w:semiHidden="1" w:unhideWhenUsed="1"/>
-    <w:lsdException w:name="endnote text" w:semiHidden="1" w:unhideWhenUsed="1"/>
-    <w:lsdException w:name="table of authorities" w:semiHidden="1" w:unhideWhenUsed="1"/>
-    <w:lsdException w:name="macro" w:semiHidden="1" w:unhideWhenUsed="1"/>
-    <w:lsdException w:name="toa heading" w:semiHidden="1" w:unhideWhenUsed="1"/>
-    <w:lsdException w:name="List" w:semiHidden="1" w:unhideWhenUsed="1"/>
-    <w:lsdException w:name="List Bullet" w:semiHidden="1" w:unhideWhenUsed="1"/>
-    <w:lsdException w:name="List Number" w:semiHidden="1" w:unhideWhenUsed="1"/>
-    <w:lsdException w:name="List 2" w:semiHidden="1" w:unhideWhenUsed="1"/>
-    <w:lsdException w:name="List 3" w:semiHidden="1" w:unhideWhenUsed="1"/>
-    <w:lsdException w:name="List 4" w:semiHidden="1" w:unhideWhenUsed="1"/>
-    <w:lsdException w:name="List 5" w:semiHidden="1" w:unhideWhenUsed="1"/>
-    <w:lsdException w:name="List Bullet 2" w:semiHidden="1" w:unhideWhenUsed="1"/>
-    <w:lsdException w:name="List Bullet 3" w:semiHidden="1" w:unhideWhenUsed="1"/>
-    <w:lsdException w:name="List Bullet 4" w:semiHidden="1" w:unhideWhenUsed="1"/>
-    <w:lsdException w:name="List Bullet 5" w:semiHidden="1" w:unhideWhenUsed="1"/>
-    <w:lsdException w:name="List Number 2" w:semiHidden="1" w:unhideWhenUsed="1"/>
-    <w:lsdException w:name="List Number 3" w:semiHidden="1" w:unhideWhenUsed="1"/>
-    <w:lsdException w:name="List Number 4" w:semiHidden="1" w:unhideWhenUsed="1"/>
-    <w:lsdException w:name="List Number 5" w:semiHidden="1" w:unhideWhenUsed="1"/>
-    <w:lsdException w:name="Title" w:uiPriority="10" w:qFormat="1"/>
-    <w:lsdException w:name="Closing" w:semiHidden="1" w:unhideWhenUsed="1"/>
-    <w:lsdException w:name="Signature" w:semiHidden="1" w:unhideWhenUsed="1"/>
-    <w:lsdException w:name="Default Paragraph Font" w:semiHidden="1" w:uiPriority="1" w:unhideWhenUsed="1"/>
-    <w:lsdException w:name="Body Text" w:semiHidden="1" w:unhideWhenUsed="1"/>
-    <w:lsdException w:name="Body Text Indent" w:semiHidden="1" w:unhideWhenUsed="1"/>
-    <w:lsdException w:name="List Continue" w:semiHidden="1" w:unhideWhenUsed="1"/>
-    <w:lsdException w:name="List Continue 2" w:semiHidden="1" w:unhideWhenUsed="1"/>
-    <w:lsdException w:name="List Continue 3" w:semiHidden="1" w:unhideWhenUsed="1"/>
-    <w:lsdException w:name="List Continue 4" w:semiHidden="1" w:unhideWhenUsed="1"/>
-    <w:lsdException w:name="List Continue 5" w:semiHidden="1" w:unhideWhenUsed="1"/>
-    <w:lsdException w:name="Message Header" w:semiHidden="1" w:unhideWhenUsed="1"/>
-    <w:lsdException w:name="Subtitle" w:uiPriority="11" w:qFormat="1"/>
-    <w:lsdException w:name="Salutation" w:semiHidden="1" w:unhideWhenUsed="1"/>
-    <w:lsdException w:name="Date" w:semiHidden="1" w:unhideWhenUsed="1"/>
-    <w:lsdException w:name="Body Text First Indent" w:semiHidden="1" w:unhideWhenUsed="1"/>
-    <w:lsdException w:name="Body Text First Indent 2" w:semiHidden="1" w:unhideWhenUsed="1"/>
-    <w:lsdException w:name="Note Heading" w:semiHidden="1" w:unhideWhenUsed="1"/>
-    <w:lsdException w:name="Body Text 2" w:semiHidden="1" w:unhideWhenUsed="1"/>
-    <w:lsdException w:name="Body Text 3" w:semiHidden="1" w:unhideWhenUsed="1"/>
-    <w:lsdException w:name="Body Text Indent 2" w:semiHidden="1" w:unhideWhenUsed="1"/>
-    <w:lsdException w:name="Body Text Indent 3" w:semiHidden="1" w:unhideWhenUsed="1"/>
-    <w:lsdException w:name="Block Text" w:semiHidden="1" w:unhideWhenUsed="1"/>
-    <w:lsdException w:name="Hyperlink" w:semiHidden="1" w:unhideWhenUsed="1"/>
-    <w:lsdException w:name="FollowedHyperlink" w:semiHidden="1" w:unhideWhenUsed="1"/>
-    <w:lsdException w:name="Strong" w:uiPriority="22" w:qFormat="1"/>
-    <w:lsdException w:name="Emphasis" w:uiPriority="20" w:qFormat="1"/>
-    <w:lsdException w:name="Document Map" w:semiHidden="1" w:unhideWhenUsed="1"/>
-    <w:lsdException w:name="Plain Text" w:semiHidden="1" w:unhideWhenUsed="1"/>
-    <w:lsdException w:name="E-mail Signature" w:semiHidden="1" w:unhideWhenUsed="1"/>
-    <w:lsdException w:name="HTML Top of Form" w:semiHidden="1" w:unhideWhenUsed="1"/>
-    <w:lsdException w:name="HTML Bottom of Form" w:semiHidden="1" w:unhideWhenUsed="1"/>
-    <w:lsdException w:name="Normal (Web)" w:semiHidden="1" w:unhideWhenUsed="1"/>
-    <w:lsdException w:name="HTML Acronym" w:semiHidden="1" w:unhideWhenUsed="1"/>
-    <w:lsdException w:name="HTML Address" w:semiHidden="1" w:unhideWhenUsed="1"/>
-    <w:lsdException w:name="HTML Cite" w:semiHidden="1" w:unhideWhenUsed="1"/>
-    <w:lsdException w:name="HTML Code" w:semiHidden="1" w:unhideWhenUsed="1"/>
-    <w:lsdException w:name="HTML Definition" w:semiHidden="1" w:unhideWhenUsed="1"/>
-    <w:lsdException w:name="HTML Keyboard" w:semiHidden="1" w:unhideWhenUsed="1"/>
-    <w:lsdException w:name="HTML Preformatted" w:semiHidden="1" w:unhideWhenUsed="1"/>
-    <w:lsdException w:name="HTML Sample" w:semiHidden="1" w:unhideWhenUsed="1"/>
-    <w:lsdException w:name="HTML Typewriter" w:semiHidden="1" w:unhideWhenUsed="1"/>
-    <w:lsdException w:name="HTML Variable" w:semiHidden="1" w:unhideWhenUsed="1"/>
-    <w:lsdException w:name="Normal Table" w:semiHidden="1" w:unhideWhenUsed="1"/>
-    <w:lsdException w:name="annotation subject" w:semiHidden="1" w:unhideWhenUsed="1"/>
-    <w:lsdException w:name="No List" w:semiHidden="1" w:unhideWhenUsed="1"/>
-    <w:lsdException w:name="Outline List 1" w:semiHidden="1" w:unhideWhenUsed="1"/>
-    <w:lsdException w:name="Outline List 2" w:semiHidden="1" w:unhideWhenUsed="1"/>
-    <w:lsdException w:name="Outline List 3" w:semiHidden="1" w:unhideWhenUsed="1"/>
-    <w:lsdException w:name="Table Simple 1" w:semiHidden="1" w:unhideWhenUsed="1"/>
-    <w:lsdException w:name="Table Simple 2" w:semiHidden="1" w:unhideWhenUsed="1"/>
-    <w:lsdException w:name="Table Simple 3" w:semiHidden="1" w:unhideWhenUsed="1"/>
-    <w:lsdException w:name="Table Classic 1" w:semiHidden="1" w:unhideWhenUsed="1"/>
-    <w:lsdException w:name="Table Classic 2" w:semiHidden="1" w:unhideWhenUsed="1"/>
-    <w:lsdException w:name="Table Classic 3" w:semiHidden="1" w:unhideWhenUsed="1"/>
-    <w:lsdException w:name="Table Classic 4" w:semiHidden="1" w:unhideWhenUsed="1"/>
-    <w:lsdException w:name="Table Colorful 1" w:semiHidden="1" w:unhideWhenUsed="1"/>
-    <w:lsdException w:name="Table Colorful 2" w:semiHidden="1" w:unhideWhenUsed="1"/>
-    <w:lsdException w:name="Table Colorful 3" w:semiHidden="1" w:unhideWhenUsed="1"/>
-    <w:lsdException w:name="Table Columns 1" w:semiHidden="1" w:unhideWhenUsed="1"/>
-    <w:lsdException w:name="Table Columns 2" w:semiHidden="1" w:unhideWhenUsed="1"/>
-    <w:lsdException w:name="Table Columns 3" w:semiHidden="1" w:unhideWhenUsed="1"/>
-    <w:lsdException w:name="Table Columns 4" w:semiHidden="1" w:unhideWhenUsed="1"/>
-    <w:lsdException w:name="Table Columns 5" w:semiHidden="1" w:unhideWhenUsed="1"/>
-    <w:lsdException w:name="Table Grid 1" w:semiHidden="1" w:unhideWhenUsed="1"/>
-    <w:lsdException w:name="Table Grid 2" w:semiHidden="1" w:unhideWhenUsed="1"/>
-    <w:lsdException w:name="Table Grid 3" w:semiHidden="1" w:unhideWhenUsed="1"/>
-    <w:lsdException w:name="Table Grid 4" w:semiHidden="1" w:unhideWhenUsed="1"/>
-    <w:lsdException w:name="Table Grid 5" w:semiHidden="1" w:unhideWhenUsed="1"/>
-    <w:lsdException w:name="Table Grid 6" w:semiHidden="1" w:unhideWhenUsed="1"/>
-    <w:lsdException w:name="Table Grid 7" w:semiHidden="1" w:unhideWhenUsed="1"/>
-    <w:lsdException w:name="Table Grid 8" w:semiHidden="1" w:unhideWhenUsed="1"/>
-    <w:lsdException w:name="Table List 1" w:semiHidden="1" w:unhideWhenUsed="1"/>
-    <w:lsdException w:name="Table List 2" w:semiHidden="1" w:unhideWhenUsed="1"/>
-    <w:lsdException w:name="Table List 3" w:semiHidden="1" w:unhideWhenUsed="1"/>
-    <w:lsdException w:name="Table List 4" w:semiHidden="1" w:unhideWhenUsed="1"/>
-    <w:lsdException w:name="Table List 5" w:semiHidden="1" w:unhideWhenUsed="1"/>
-    <w:lsdException w:name="Table List 6" w:semiHidden="1" w:unhideWhenUsed="1"/>
-    <w:lsdException w:name="Table List 7" w:semiHidden="1" w:unhideWhenUsed="1"/>
-    <w:lsdException w:name="Table List 8" w:semiHidden="1" w:unhideWhenUsed="1"/>
-    <w:lsdException w:name="Table 3D effects 1" w:semiHidden="1" w:unhideWhenUsed="1"/>
-    <w:lsdException w:name="Table 3D effects 2" w:semiHidden="1" w:unhideWhenUsed="1"/>
-    <w:lsdException w:name="Table 3D effects 3" w:semiHidden="1" w:unhideWhenUsed="1"/>
-    <w:lsdException w:name="Table Contemporary" w:semiHidden="1" w:unhideWhenUsed="1"/>
-    <w:lsdException w:name="Table Elegant" w:semiHidden="1" w:unhideWhenUsed="1"/>
-    <w:lsdException w:name="Table Professional" w:semiHidden="1" w:unhideWhenUsed="1"/>
-    <w:lsdException w:name="Table Subtle 1" w:semiHidden="1" w:unhideWhenUsed="1"/>
-    <w:lsdException w:name="Table Subtle 2" w:semiHidden="1" w:unhideWhenUsed="1"/>
-    <w:lsdException w:name="Table Web 1" w:semiHidden="1" w:unhideWhenUsed="1"/>
-    <w:lsdException w:name="Table Web 2" w:semiHidden="1" w:unhideWhenUsed="1"/>
-    <w:lsdException w:name="Table Web 3" w:semiHidden="1" w:unhideWhenUsed="1"/>
-    <w:lsdException w:name="Balloon Text" w:semiHidden="1" w:unhideWhenUsed="1"/>
-    <w:lsdException w:name="Table Grid" w:uiPriority="39"/>
-    <w:lsdException w:name="Table Theme" w:semiHidden="1" w:unhideWhenUsed="1"/>
-    <w:lsdException w:name="Placeholder Text" w:semiHidden="1"/>
-    <w:lsdException w:name="No Spacing" w:uiPriority="1" w:qFormat="1"/>
-    <w:lsdException w:name="Light Shading" w:uiPriority="60"/>
-    <w:lsdException w:name="Light List" w:uiPriority="61"/>
-    <w:lsdException w:name="Light Grid" w:uiPriority="62"/>
-    <w:lsdException w:name="Medium Shading 1" w:uiPriority="63"/>
-    <w:lsdException w:name="Medium Shading 2" w:uiPriority="64"/>
-    <w:lsdException w:name="Medium List 1" w:uiPriority="65"/>
-    <w:lsdException w:name="Medium List 2" w:uiPriority="66"/>
-    <w:lsdException w:name="Medium Grid 1" w:uiPriority="67"/>
-    <w:lsdException w:name="Medium Grid 2" w:uiPriority="68"/>
-    <w:lsdException w:name="Medium Grid 3" w:uiPriority="69"/>
-    <w:lsdException w:name="Dark List" w:uiPriority="70"/>
-    <w:lsdException w:name="Colorful Shading" w:uiPriority="71"/>
-    <w:lsdException w:name="Colorful List" w:uiPriority="72"/>
-    <w:lsdException w:name="Colorful Grid" w:uiPriority="73"/>
-    <w:lsdException w:name="Light Shading Accent 1" w:uiPriority="60"/>
-    <w:lsdException w:name="Light List Accent 1" w:uiPriority="61"/>
-    <w:lsdException w:name="Light Grid Accent 1" w:uiPriority="62"/>
-    <w:lsdException w:name="Medium Shading 1 Accent 1" w:uiPriority="63"/>
-    <w:lsdException w:name="Medium Shading 2 Accent 1" w:uiPriority="64"/>
-    <w:lsdException w:name="Medium List 1 Accent 1" w:uiPriority="65"/>
-    <w:lsdException w:name="Revision" w:semiHidden="1"/>
-    <w:lsdException w:name="List Paragraph" w:uiPriority="34" w:qFormat="1"/>
-    <w:lsdException w:name="Quote" w:uiPriority="29" w:qFormat="1"/>
-    <w:lsdException w:name="Intense Quote" w:uiPriority="30" w:qFormat="1"/>
-    <w:lsdException w:name="Medium List 2 Accent 1" w:uiPriority="66"/>
-    <w:lsdException w:name="Medium Grid 1 Accent 1" w:uiPriority="67"/>
-    <w:lsdException w:name="Medium Grid 2 Accent 1" w:uiPriority="68"/>
-    <w:lsdException w:name="Medium Grid 3 Accent 1" w:uiPriority="69"/>
-    <w:lsdException w:name="Dark List Accent 1" w:uiPriority="70"/>
-    <w:lsdException w:name="Colorful Shading Accent 1" w:uiPriority="71"/>
-    <w:lsdException w:name="Colorful List Accent 1" w:uiPriority="72"/>
-    <w:lsdException w:name="Colorful Grid Accent 1" w:uiPriority="73"/>
-    <w:lsdException w:name="Light Shading Accent 2" w:uiPriority="60"/>
-    <w:lsdException w:name="Light List Accent 2" w:uiPriority="61"/>
-    <w:lsdException w:name="Light Grid Accent 2" w:uiPriority="62"/>
-    <w:lsdException w:name="Medium Shading 1 Accent 2" w:uiPriority="63"/>
-    <w:lsdException w:name="Medium Shading 2 Accent 2" w:uiPriority="64"/>
-    <w:lsdException w:name="Medium List 1 Accent 2" w:uiPriority="65"/>
-    <w:lsdException w:name="Medium List 2 Accent 2" w:uiPriority="66"/>
-    <w:lsdException w:name="Medium Grid 1 Accent 2" w:uiPriority="67"/>
-    <w:lsdException w:name="Medium Grid 2 Accent 2" w:uiPriority="68"/>
-    <w:lsdException w:name="Medium Grid 3 Accent 2" w:uiPriority="69"/>
-    <w:lsdException w:name="Dark List Accent 2" w:uiPriority="70"/>
-    <w:lsdException w:name="Colorful Shading Accent 2" w:uiPriority="71"/>
-    <w:lsdException w:name="Colorful List Accent 2" w:uiPriority="72"/>
-    <w:lsdException w:name="Colorful Grid Accent 2" w:uiPriority="73"/>
-    <w:lsdException w:name="Light Shading Accent 3" w:uiPriority="60"/>
-    <w:lsdException w:name="Light List Accent 3" w:uiPriority="61"/>
-    <w:lsdException w:name="Light Grid Accent 3" w:uiPriority="62"/>
-    <w:lsdException w:name="Medium Shading 1 Accent 3" w:uiPriority="63"/>
-    <w:lsdException w:name="Medium Shading 2 Accent 3" w:uiPriority="64"/>
-    <w:lsdException w:name="Medium List 1 Accent 3" w:uiPriority="65"/>
-    <w:lsdException w:name="Medium List 2 Accent 3" w:uiPriority="66"/>
-    <w:lsdException w:name="Medium Grid 1 Accent 3" w:uiPriority="67"/>
-    <w:lsdException w:name="Medium Grid 2 Accent 3" w:uiPriority="68"/>
-    <w:lsdException w:name="Medium Grid 3 Accent 3" w:uiPriority="69"/>
-    <w:lsdException w:name="Dark List Accent 3" w:uiPriority="70"/>
-    <w:lsdException w:name="Colorful Shading Accent 3" w:uiPriority="71"/>
-    <w:lsdException w:name="Colorful List Accent 3" w:uiPriority="72"/>
-    <w:lsdException w:name="Colorful Grid Accent 3" w:uiPriority="73"/>
-    <w:lsdException w:name="Light Shading Accent 4" w:uiPriority="60"/>
-    <w:lsdException w:name="Light List Accent 4" w:uiPriority="61"/>
-    <w:lsdException w:name="Light Grid Accent 4" w:uiPriority="62"/>
-    <w:lsdException w:name="Medium Shading 1 Accent 4" w:uiPriority="63"/>
-    <w:lsdException w:name="Medium Shading 2 Accent 4" w:uiPriority="64"/>
-    <w:lsdException w:name="Medium List 1 Accent 4" w:uiPriority="65"/>
-    <w:lsdException w:name="Medium List 2 Accent 4" w:uiPriority="66"/>
-    <w:lsdException w:name="Medium Grid 1 Accent 4" w:uiPriority="67"/>
-    <w:lsdException w:name="Medium Grid 2 Accent 4" w:uiPriority="68"/>
-    <w:lsdException w:name="Medium Grid 3 Accent 4" w:uiPriority="69"/>
-    <w:lsdException w:name="Dark List Accent 4" w:uiPriority="70"/>
-    <w:lsdException w:name="Colorful Shading Accent 4" w:uiPriority="71"/>
-    <w:lsdException w:name="Colorful List Accent 4" w:uiPriority="72"/>
-    <w:lsdException w:name="Colorful Grid Accent 4" w:uiPriority="73"/>
-    <w:lsdException w:name="Light Shading Accent 5" w:uiPriority="60"/>
-    <w:lsdException w:name="Light List Accent 5" w:uiPriority="61"/>
-    <w:lsdException w:name="Light Grid Accent 5" w:uiPriority="62"/>
-    <w:lsdException w:name="Medium Shading 1 Accent 5" w:uiPriority="63"/>
-    <w:lsdException w:name="Medium Shading 2 Accent 5" w:uiPriority="64"/>
-    <w:lsdException w:name="Medium List 1 Accent 5" w:uiPriority="65"/>
-    <w:lsdException w:name="Medium List 2 Accent 5" w:uiPriority="66"/>
-    <w:lsdException w:name="Medium Grid 1 Accent 5" w:uiPriority="67"/>
-    <w:lsdException w:name="Medium Grid 2 Accent 5" w:uiPriority="68"/>
-    <w:lsdException w:name="Medium Grid 3 Accent 5" w:uiPriority="69"/>
-    <w:lsdException w:name="Dark List Accent 5" w:uiPriority="70"/>
-    <w:lsdException w:name="Colorful Shading Accent 5" w:uiPriority="71"/>
-    <w:lsdException w:name="Colorful List Accent 5" w:uiPriority="72"/>
-    <w:lsdException w:name="Colorful Grid Accent 5" w:uiPriority="73"/>
-    <w:lsdException w:name="Light Shading Accent 6" w:uiPriority="60"/>
-    <w:lsdException w:name="Light List Accent 6" w:uiPriority="61"/>
-    <w:lsdException w:name="Light Grid Accent 6" w:uiPriority="62"/>
-    <w:lsdException w:name="Medium Shading 1 Accent 6" w:uiPriority="63"/>
-    <w:lsdException w:name="Medium Shading 2 Accent 6" w:uiPriority="64"/>
-    <w:lsdException w:name="Medium List 1 Accent 6" w:uiPriority="65"/>
-    <w:lsdException w:name="Medium List 2 Accent 6" w:uiPriority="66"/>
-    <w:lsdException w:name="Medium Grid 1 Accent 6" w:uiPriority="67"/>
-    <w:lsdException w:name="Medium Grid 2 Accent 6" w:uiPriority="68"/>
-    <w:lsdException w:name="Medium Grid 3 Accent 6" w:uiPriority="69"/>
-    <w:lsdException w:name="Dark List Accent 6" w:uiPriority="70"/>
-    <w:lsdException w:name="Colorful Shading Accent 6" w:uiPriority="71"/>
-    <w:lsdException w:name="Colorful List Accent 6" w:uiPriority="72"/>
-    <w:lsdException w:name="Colorful Grid Accent 6" w:uiPriority="73"/>
-    <w:lsdException w:name="Subtle Emphasis" w:uiPriority="19" w:qFormat="1"/>
-    <w:lsdException w:name="Intense Emphasis" w:uiPriority="21" w:qFormat="1"/>
-    <w:lsdException w:name="Subtle Reference" w:uiPriority="31" w:qFormat="1"/>
-    <w:lsdException w:name="Intense Reference" w:uiPriority="32" w:qFormat="1"/>
-    <w:lsdException w:name="Book Title" w:uiPriority="33" w:qFormat="1"/>
-    <w:lsdException w:name="Bibliography" w:semiHidden="1" w:uiPriority="37" w:unhideWhenUsed="1"/>
-    <w:lsdException w:name="TOC Heading" w:semiHidden="1" w:uiPriority="39" w:unhideWhenUsed="1" w:qFormat="1"/>
-    <w:lsdException w:name="Plain Table 1" w:uiPriority="41"/>
-    <w:lsdException w:name="Plain Table 2" w:uiPriority="42"/>
-    <w:lsdException w:name="Plain Table 3" w:uiPriority="43"/>
-    <w:lsdException w:name="Plain Table 4" w:uiPriority="44"/>
-    <w:lsdException w:name="Plain Table 5" w:uiPriority="45"/>
-    <w:lsdException w:name="Grid Table Light" w:uiPriority="40"/>
-    <w:lsdException w:name="Grid Table 1 Light" w:uiPriority="46"/>
-    <w:lsdException w:name="Grid Table 2" w:uiPriority="47"/>
-    <w:lsdException w:name="Grid Table 3" w:uiPriority="48"/>
-    <w:lsdException w:name="Grid Table 4" w:uiPriority="49"/>
-    <w:lsdException w:name="Grid Table 5 Dark" w:uiPriority="50"/>
-    <w:lsdException w:name="Grid Table 6 Colorful" w:uiPriority="51"/>
-    <w:lsdException w:name="Grid Table 7 Colorful" w:uiPriority="52"/>
-    <w:lsdException w:name="Grid Table 1 Light Accent 1" w:uiPriority="46"/>
-    <w:lsdException w:name="Grid Table 2 Accent 1" w:uiPriority="47"/>
-    <w:lsdException w:name="Grid Table 3 Accent 1" w:uiPriority="48"/>
-    <w:lsdException w:name="Grid Table 4 Accent 1" w:uiPriority="49"/>
-    <w:lsdException w:name="Grid Table 5 Dark Accent 1" w:uiPriority="50"/>
-    <w:lsdException w:name="Grid Table 6 Colorful Accent 1" w:uiPriority="51"/>
-    <w:lsdException w:name="Grid Table 7 Colorful Accent 1" w:uiPriority="52"/>
-    <w:lsdException w:name="Grid Table 1 Light Accent 2" w:uiPriority="46"/>
-    <w:lsdException w:name="Grid Table 2 Accent 2" w:uiPriority="47"/>
-    <w:lsdException w:name="Grid Table 3 Accent 2" w:uiPriority="48"/>
-    <w:lsdException w:name="Grid Table 4 Accent 2" w:uiPriority="49"/>
-    <w:lsdException w:name="Grid Table 5 Dark Accent 2" w:uiPriority="50"/>
-    <w:lsdException w:name="Grid Table 6 Colorful Accent 2" w:uiPriority="51"/>
-    <w:lsdException w:name="Grid Table 7 Colorful Accent 2" w:uiPriority="52"/>
-    <w:lsdException w:name="Grid Table 1 Light Accent 3" w:uiPriority="46"/>
-    <w:lsdException w:name="Grid Table 2 Accent 3" w:uiPriority="47"/>
-    <w:lsdException w:name="Grid Table 3 Accent 3" w:uiPriority="48"/>
-    <w:lsdException w:name="Grid Table 4 Accent 3" w:uiPriority="49"/>
-    <w:lsdException w:name="Grid Table 5 Dark Accent 3" w:uiPriority="50"/>
-    <w:lsdException w:name="Grid Table 6 Colorful Accent 3" w:uiPriority="51"/>
-    <w:lsdException w:name="Grid Table 7 Colorful Accent 3" w:uiPriority="52"/>
-    <w:lsdException w:name="Grid Table 1 Light Accent 4" w:uiPriority="46"/>
-    <w:lsdException w:name="Grid Table 2 Accent 4" w:uiPriority="47"/>
-    <w:lsdException w:name="Grid Table 3 Accent 4" w:uiPriority="48"/>
-    <w:lsdException w:name="Grid Table 4 Accent 4" w:uiPriority="49"/>
-    <w:lsdException w:name="Grid Table 5 Dark Accent 4" w:uiPriority="50"/>
-    <w:lsdException w:name="Grid Table 6 Colorful Accent 4" w:uiPriority="51"/>
-    <w:lsdException w:name="Grid Table 7 Colorful Accent 4" w:uiPriority="52"/>
-    <w:lsdException w:name="Grid Table 1 Light Accent 5" w:uiPriority="46"/>
-    <w:lsdException w:name="Grid Table 2 Accent 5" w:uiPriority="47"/>
-    <w:lsdException w:name="Grid Table 3 Accent 5" w:uiPriority="48"/>
-    <w:lsdException w:name="Grid Table 4 Accent 5" w:uiPriority="49"/>
-    <w:lsdException w:name="Grid Table 5 Dark Accent 5" w:uiPriority="50"/>
-    <w:lsdException w:name="Grid Table 6 Colorful Accent 5" w:uiPriority="51"/>
-    <w:lsdException w:name="Grid Table 7 Colorful Accent 5" w:uiPriority="52"/>
-    <w:lsdException w:name="Grid Table 1 Light Accent 6" w:uiPriority="46"/>
-    <w:lsdException w:name="Grid Table 2 Accent 6" w:uiPriority="47"/>
-    <w:lsdException w:name="Grid Table 3 Accent 6" w:uiPriority="48"/>
-    <w:lsdException w:name="Grid Table 4 Accent 6" w:uiPriority="49"/>
-    <w:lsdException w:name="Grid Table 5 Dark Accent 6" w:uiPriority="50"/>
-    <w:lsdException w:name="Grid Table 6 Colorful Accent 6" w:uiPriority="51"/>
-    <w:lsdException w:name="Grid Table 7 Colorful Accent 6" w:uiPriority="52"/>
-    <w:lsdException w:name="List Table 1 Light" w:uiPriority="46"/>
-    <w:lsdException w:name="List Table 2" w:uiPriority="47"/>
-    <w:lsdException w:name="List Table 3" w:uiPriority="48"/>
-    <w:lsdException w:name="List Table 4" w:uiPriority="49"/>
-    <w:lsdException w:name="List Table 5 Dark" w:uiPriority="50"/>
-    <w:lsdException w:name="List Table 6 Colorful" w:uiPriority="51"/>
-    <w:lsdException w:name="List Table 7 Colorful" w:uiPriority="52"/>
-    <w:lsdException w:name="List Table 1 Light Accent 1" w:uiPriority="46"/>
-    <w:lsdException w:name="List Table 2 Accent 1" w:uiPriority="47"/>
-    <w:lsdException w:name="List Table 3 Accent 1" w:uiPriority="48"/>
-    <w:lsdException w:name="List Table 4 Accent 1" w:uiPriority="49"/>
-    <w:lsdException w:name="List Table 5 Dark Accent 1" w:uiPriority="50"/>
-    <w:lsdException w:name="List Table 6 Colorful Accent 1" w:uiPriority="51"/>
-    <w:lsdException w:name="List Table 7 Colorful Accent 1" w:uiPriority="52"/>
-    <w:lsdException w:name="List Table 1 Light Accent 2" w:uiPriority="46"/>
-    <w:lsdException w:name="List Table 2 Accent 2" w:uiPriority="47"/>
-    <w:lsdException w:name="List Table 3 Accent 2" w:uiPriority="48"/>
-    <w:lsdException w:name="List Table 4 Accent 2" w:uiPriority="49"/>
-    <w:lsdException w:name="List Table 5 Dark Accent 2" w:uiPriority="50"/>
-    <w:lsdException w:name="List Table 6 Colorful Accent 2" w:uiPriority="51"/>
-    <w:lsdException w:name="List Table 7 Colorful Accent 2" w:uiPriority="52"/>
-    <w:lsdException w:name="List Table 1 Light Accent 3" w:uiPriority="46"/>
-    <w:lsdException w:name="List Table 2 Accent 3" w:uiPriority="47"/>
-    <w:lsdException w:name="List Table 3 Accent 3" w:uiPriority="48"/>
-    <w:lsdException w:name="List Table 4 Accent 3" w:uiPriority="49"/>
-    <w:lsdException w:name="List Table 5 Dark Accent 3" w:uiPriority="50"/>
-    <w:lsdException w:name="List Table 6 Colorful Accent 3" w:uiPriority="51"/>
-    <w:lsdException w:name="List Table 7 Colorful Accent 3" w:uiPriority="52"/>
-    <w:lsdException w:name="List Table 1 Light Accent 4" w:uiPriority="46"/>
-    <w:lsdException w:name="List Table 2 Accent 4" w:uiPriority="47"/>
-    <w:lsdException w:name="List Table 3 Accent 4" w:uiPriority="48"/>
-    <w:lsdException w:name="List Table 4 Accent 4" w:uiPriority="49"/>
-    <w:lsdException w:name="List Table 5 Dark Accent 4" w:uiPriority="50"/>
-    <w:lsdException w:name="List Table 6 Colorful Accent 4" w:uiPriority="51"/>
-    <w:lsdException w:name="List Table 7 Colorful Accent 4" w:uiPriority="52"/>
-    <w:lsdException w:name="List Table 1 Light Accent 5" w:uiPriority="46"/>
-    <w:lsdException w:name="List Table 2 Accent 5" w:uiPriority="47"/>
-    <w:lsdException w:name="List Table 3 Accent 5" w:uiPriority="48"/>
-    <w:lsdException w:name="List Table 4 Accent 5" w:uiPriority="49"/>
-    <w:lsdException w:name="List Table 5 Dark Accent 5" w:uiPriority="50"/>
-    <w:lsdException w:name="List Table 6 Colorful Accent 5" w:uiPriority="51"/>
-    <w:lsdException w:name="List Table 7 Colorful Accent 5" w:uiPriority="52"/>
-    <w:lsdException w:name="List Table 1 Light Accent 6" w:uiPriority="46"/>
-    <w:lsdException w:name="List Table 2 Accent 6" w:uiPriority="47"/>
-    <w:lsdException w:name="List Table 3 Accent 6" w:uiPriority="48"/>
-    <w:lsdException w:name="List Table 4 Accent 6" w:uiPriority="49"/>
-    <w:lsdException w:name="List Table 5 Dark Accent 6" w:uiPriority="50"/>
-    <w:lsdException w:name="List Table 6 Colorful Accent 6" w:uiPriority="51"/>
-    <w:lsdException w:name="List Table 7 Colorful Accent 6" w:uiPriority="52"/>
-    <w:lsdException w:name="Mention" w:semiHidden="1" w:unhideWhenUsed="1"/>
-    <w:lsdException w:name="Smart Hyperlink" w:semiHidden="1" w:unhideWhenUsed="1"/>
-    <w:lsdException w:name="Hashtag" w:semiHidden="1" w:unhideWhenUsed="1"/>
-  </w:latentStyles>
-  <w:style w:type="paragraph" w:default="1" w:styleId="Normal">
-    <w:name w:val="Normal"/>
-    <w:qFormat/>
-  </w:style>
-  <w:style w:type="character" w:default="1" w:styleId="DefaultParagraphFont">
-    <w:name w:val="Default Paragraph Font"/>
-    <w:uiPriority w:val="1"/>
-    <w:semiHidden/>
-    <w:unhideWhenUsed/>
-  </w:style>
-  <w:style w:type="table" w:default="1" w:styleId="TableNormal">
-    <w:name w:val="Normal Table"/>
-    <w:uiPriority w:val="99"/>
-    <w:semiHidden/>
-    <w:unhideWhenUsed/>
-    <w:tblPr>
-      <w:tblInd w:w="0" w:type="dxa"/>
-      <w:tblCellMar>
-        <w:top w:w="0" w:type="dxa"/>
-        <w:left w:w="108" w:type="dxa"/>
-        <w:bottom w:w="0" w:type="dxa"/>
-        <w:right w:w="108" w:type="dxa"/>
-      </w:tblCellMar>
-    </w:tblPr>
-  </w:style>
-  <w:style w:type="numbering" w:default="1" w:styleId="NoList">
-    <w:name w:val="No List"/>
-    <w:uiPriority w:val="99"/>
-    <w:semiHidden/>
-    <w:unhideWhenUsed/>
-  </w:style>
-  <w:style w:type="character" w:styleId="PlaceholderText">
-    <w:name w:val="Placeholder Text"/>
-    <w:basedOn w:val="DefaultParagraphFont"/>
-    <w:uiPriority w:val="99"/>
-    <w:semiHidden/>
-    <w:rsid w:val="0095638F"/>
-    <w:rPr>
-      <w:color w:val="808080"/>
-    </w:rPr>
-  </w:style>
-</w:styles>
-</file>
-
-<file path=word/glossary/webSettings.xml><?xml version="1.0" encoding="utf-8"?>
-<w:webSettings xmlns:mc="http://schemas.openxmlformats.org/markup-compatibility/2006" xmlns:r="http://schemas.openxmlformats.org/officeDocument/2006/relationships" xmlns:w="http://schemas.openxmlformats.org/wordprocessingml/2006/main" xmlns:w14="http://schemas.microsoft.com/office/word/2010/wordml" xmlns:w15="http://schemas.microsoft.com/office/word/2012/wordml" xmlns:w16se="http://schemas.microsoft.com/office/word/2015/wordml/symex" mc:Ignorable="w14 w15 w16se">
-  <w:optimizeForBrowser/>
-  <w:allowPNG/>
-</w:webSettings>
 </file>
 
 <file path=word/theme/theme1.xml><?xml version="1.0" encoding="utf-8"?>
@@ -13100,7 +12845,7 @@
 </file>
 
 <file path=customXml/itemProps1.xml><?xml version="1.0" encoding="utf-8"?>
-<ds:datastoreItem xmlns:ds="http://schemas.openxmlformats.org/officeDocument/2006/customXml" ds:itemID="{B26ACBFB-1046-46B8-AB75-DCE6741B502D}">
+<ds:datastoreItem xmlns:ds="http://schemas.openxmlformats.org/officeDocument/2006/customXml" ds:itemID="{A3121FFB-175A-40F9-BBE2-72B27D898D7A}">
   <ds:schemaRefs>
     <ds:schemaRef ds:uri="http://schemas.openxmlformats.org/officeDocument/2006/bibliography"/>
   </ds:schemaRefs>

</xml_diff>